<commit_message>
template entradas quase finalizado
</commit_message>
<xml_diff>
--- a/templates/entradas.docx
+++ b/templates/entradas.docx
@@ -39,7 +39,7 @@
       </w:tblGrid>
       <w:tr>
         <w:trPr>
-          <w:trHeight w:hRule="exact" w:val="227"/>
+          <w:trHeight w:val="198"/>
           <w:jc w:val="center"/>
         </w:trPr>
         <w:tc>
@@ -59,6 +59,7 @@
             </w:pPr>
             <w:bookmarkStart w:id="0" w:name="tabela"/>
             <w:bookmarkStart w:id="1" w:name="linha"/>
+            <w:bookmarkStart w:id="2" w:name="_GoBack"/>
             <w:r>
               <w:rPr>
                 <w:rFonts w:ascii="Arial" w:eastAsia="Arial" w:hAnsi="Arial" w:cs="Arial"/>
@@ -285,6 +286,42 @@
             <w:pPr>
               <w:jc w:val="center"/>
             </w:pPr>
+            <w:r>
+              <w:rPr>
+                <w:rFonts w:ascii="Arial" w:eastAsia="Arial" w:hAnsi="Arial" w:cs="Arial"/>
+                <w:b/>
+                <w:sz w:val="14"/>
+              </w:rPr>
+              <w:t>{</w:t>
+            </w:r>
+            <w:proofErr w:type="spellStart"/>
+            <w:proofErr w:type="gramStart"/>
+            <w:r>
+              <w:rPr>
+                <w:rFonts w:ascii="Arial" w:eastAsia="Arial" w:hAnsi="Arial" w:cs="Arial"/>
+                <w:b/>
+                <w:sz w:val="14"/>
+              </w:rPr>
+              <w:t>sub</w:t>
+            </w:r>
+            <w:r>
+              <w:rPr>
+                <w:rFonts w:ascii="Arial" w:eastAsia="Arial" w:hAnsi="Arial" w:cs="Arial"/>
+                <w:b/>
+                <w:sz w:val="14"/>
+              </w:rPr>
+              <w:t>ser</w:t>
+            </w:r>
+            <w:proofErr w:type="spellEnd"/>
+            <w:proofErr w:type="gramEnd"/>
+            <w:r>
+              <w:rPr>
+                <w:rFonts w:ascii="Arial" w:eastAsia="Arial" w:hAnsi="Arial" w:cs="Arial"/>
+                <w:b/>
+                <w:sz w:val="14"/>
+              </w:rPr>
+              <w:t>}</w:t>
+            </w:r>
           </w:p>
         </w:tc>
         <w:tc>
@@ -578,9 +615,258 @@
           </w:p>
         </w:tc>
       </w:tr>
+      <w:bookmarkEnd w:id="2"/>
       <w:tr>
         <w:trPr>
-          <w:trHeight w:hRule="exact" w:val="227"/>
+          <w:trHeight w:hRule="exact" w:val="20"/>
+          <w:jc w:val="center"/>
+        </w:trPr>
+        <w:tc>
+          <w:tcPr>
+            <w:tcW w:w="969" w:type="dxa"/>
+            <w:tcBorders>
+              <w:top w:val="single" w:sz="4" w:space="0" w:color="auto"/>
+            </w:tcBorders>
+            <w:vAlign w:val="center"/>
+          </w:tcPr>
+          <w:p>
+            <w:pPr>
+              <w:jc w:val="center"/>
+              <w:rPr>
+                <w:rFonts w:ascii="Arial" w:eastAsia="Arial" w:hAnsi="Arial" w:cs="Arial"/>
+                <w:b/>
+                <w:sz w:val="14"/>
+              </w:rPr>
+            </w:pPr>
+          </w:p>
+        </w:tc>
+        <w:tc>
+          <w:tcPr>
+            <w:tcW w:w="979" w:type="dxa"/>
+            <w:tcBorders>
+              <w:top w:val="single" w:sz="4" w:space="0" w:color="auto"/>
+            </w:tcBorders>
+            <w:vAlign w:val="center"/>
+          </w:tcPr>
+          <w:p>
+            <w:pPr>
+              <w:jc w:val="center"/>
+              <w:rPr>
+                <w:rFonts w:ascii="Arial" w:eastAsia="Arial" w:hAnsi="Arial" w:cs="Arial"/>
+                <w:b/>
+                <w:sz w:val="14"/>
+              </w:rPr>
+            </w:pPr>
+          </w:p>
+        </w:tc>
+        <w:tc>
+          <w:tcPr>
+            <w:tcW w:w="940" w:type="dxa"/>
+            <w:tcBorders>
+              <w:top w:val="single" w:sz="4" w:space="0" w:color="auto"/>
+              <w:bottom w:val="single" w:sz="4" w:space="0" w:color="auto"/>
+            </w:tcBorders>
+            <w:vAlign w:val="center"/>
+          </w:tcPr>
+          <w:p>
+            <w:pPr>
+              <w:jc w:val="center"/>
+              <w:rPr>
+                <w:rFonts w:ascii="Arial" w:eastAsia="Arial" w:hAnsi="Arial" w:cs="Arial"/>
+                <w:b/>
+                <w:sz w:val="14"/>
+              </w:rPr>
+            </w:pPr>
+          </w:p>
+        </w:tc>
+        <w:tc>
+          <w:tcPr>
+            <w:tcW w:w="960" w:type="dxa"/>
+            <w:gridSpan w:val="2"/>
+            <w:tcBorders>
+              <w:top w:val="single" w:sz="4" w:space="0" w:color="auto"/>
+              <w:bottom w:val="single" w:sz="4" w:space="0" w:color="auto"/>
+            </w:tcBorders>
+            <w:vAlign w:val="center"/>
+          </w:tcPr>
+          <w:p>
+            <w:pPr>
+              <w:jc w:val="center"/>
+              <w:rPr>
+                <w:rFonts w:ascii="Arial" w:eastAsia="Arial" w:hAnsi="Arial" w:cs="Arial"/>
+                <w:b/>
+                <w:sz w:val="14"/>
+              </w:rPr>
+            </w:pPr>
+          </w:p>
+        </w:tc>
+        <w:tc>
+          <w:tcPr>
+            <w:tcW w:w="960" w:type="dxa"/>
+            <w:gridSpan w:val="2"/>
+            <w:tcBorders>
+              <w:top w:val="single" w:sz="4" w:space="0" w:color="auto"/>
+              <w:bottom w:val="single" w:sz="4" w:space="0" w:color="auto"/>
+            </w:tcBorders>
+            <w:vAlign w:val="center"/>
+          </w:tcPr>
+          <w:p>
+            <w:pPr>
+              <w:jc w:val="center"/>
+              <w:rPr>
+                <w:rFonts w:ascii="Arial" w:eastAsia="Arial" w:hAnsi="Arial" w:cs="Arial"/>
+                <w:b/>
+                <w:sz w:val="14"/>
+              </w:rPr>
+            </w:pPr>
+          </w:p>
+        </w:tc>
+        <w:tc>
+          <w:tcPr>
+            <w:tcW w:w="960" w:type="dxa"/>
+            <w:gridSpan w:val="2"/>
+            <w:tcBorders>
+              <w:top w:val="single" w:sz="4" w:space="0" w:color="auto"/>
+              <w:bottom w:val="single" w:sz="4" w:space="0" w:color="auto"/>
+            </w:tcBorders>
+            <w:vAlign w:val="center"/>
+          </w:tcPr>
+          <w:p>
+            <w:pPr>
+              <w:jc w:val="center"/>
+            </w:pPr>
+          </w:p>
+        </w:tc>
+        <w:tc>
+          <w:tcPr>
+            <w:tcW w:w="1296" w:type="dxa"/>
+            <w:gridSpan w:val="2"/>
+            <w:tcBorders>
+              <w:top w:val="single" w:sz="4" w:space="0" w:color="auto"/>
+              <w:bottom w:val="single" w:sz="4" w:space="0" w:color="auto"/>
+            </w:tcBorders>
+            <w:vAlign w:val="center"/>
+          </w:tcPr>
+          <w:p>
+            <w:pPr>
+              <w:jc w:val="center"/>
+              <w:rPr>
+                <w:rFonts w:ascii="Arial" w:eastAsia="Arial" w:hAnsi="Arial" w:cs="Arial"/>
+                <w:b/>
+                <w:sz w:val="14"/>
+              </w:rPr>
+            </w:pPr>
+          </w:p>
+        </w:tc>
+        <w:tc>
+          <w:tcPr>
+            <w:tcW w:w="1420" w:type="dxa"/>
+            <w:gridSpan w:val="2"/>
+            <w:tcBorders>
+              <w:top w:val="single" w:sz="4" w:space="0" w:color="auto"/>
+              <w:bottom w:val="single" w:sz="4" w:space="0" w:color="auto"/>
+            </w:tcBorders>
+            <w:vAlign w:val="center"/>
+          </w:tcPr>
+          <w:p>
+            <w:pPr>
+              <w:jc w:val="center"/>
+              <w:rPr>
+                <w:rFonts w:ascii="Arial" w:eastAsia="Arial" w:hAnsi="Arial" w:cs="Arial"/>
+                <w:b/>
+                <w:sz w:val="14"/>
+              </w:rPr>
+            </w:pPr>
+          </w:p>
+        </w:tc>
+        <w:tc>
+          <w:tcPr>
+            <w:tcW w:w="1500" w:type="dxa"/>
+            <w:gridSpan w:val="2"/>
+            <w:tcBorders>
+              <w:top w:val="single" w:sz="4" w:space="0" w:color="auto"/>
+              <w:bottom w:val="single" w:sz="4" w:space="0" w:color="auto"/>
+            </w:tcBorders>
+            <w:vAlign w:val="center"/>
+          </w:tcPr>
+          <w:p>
+            <w:pPr>
+              <w:jc w:val="center"/>
+              <w:rPr>
+                <w:rFonts w:ascii="Arial" w:eastAsia="Arial" w:hAnsi="Arial" w:cs="Arial"/>
+                <w:b/>
+                <w:sz w:val="14"/>
+              </w:rPr>
+            </w:pPr>
+          </w:p>
+        </w:tc>
+        <w:tc>
+          <w:tcPr>
+            <w:tcW w:w="360" w:type="dxa"/>
+            <w:tcBorders>
+              <w:top w:val="single" w:sz="4" w:space="0" w:color="auto"/>
+              <w:bottom w:val="single" w:sz="4" w:space="0" w:color="auto"/>
+            </w:tcBorders>
+            <w:vAlign w:val="center"/>
+          </w:tcPr>
+          <w:p>
+            <w:pPr>
+              <w:jc w:val="center"/>
+              <w:rPr>
+                <w:rFonts w:ascii="Arial" w:eastAsia="Arial" w:hAnsi="Arial" w:cs="Arial"/>
+                <w:b/>
+                <w:sz w:val="14"/>
+              </w:rPr>
+            </w:pPr>
+          </w:p>
+        </w:tc>
+        <w:tc>
+          <w:tcPr>
+            <w:tcW w:w="2148" w:type="dxa"/>
+            <w:gridSpan w:val="2"/>
+            <w:tcBorders>
+              <w:top w:val="single" w:sz="4" w:space="0" w:color="auto"/>
+              <w:bottom w:val="single" w:sz="4" w:space="0" w:color="auto"/>
+            </w:tcBorders>
+            <w:vAlign w:val="center"/>
+          </w:tcPr>
+          <w:p>
+            <w:pPr>
+              <w:jc w:val="center"/>
+              <w:rPr>
+                <w:rFonts w:ascii="Arial" w:eastAsia="Arial" w:hAnsi="Arial" w:cs="Arial"/>
+                <w:b/>
+                <w:sz w:val="14"/>
+              </w:rPr>
+            </w:pPr>
+          </w:p>
+        </w:tc>
+        <w:tc>
+          <w:tcPr>
+            <w:tcW w:w="3138" w:type="dxa"/>
+            <w:gridSpan w:val="2"/>
+            <w:tcBorders>
+              <w:top w:val="single" w:sz="4" w:space="0" w:color="auto"/>
+              <w:bottom w:val="single" w:sz="4" w:space="0" w:color="auto"/>
+            </w:tcBorders>
+            <w:vAlign w:val="center"/>
+          </w:tcPr>
+          <w:p>
+            <w:pPr>
+              <w:ind w:left="14"/>
+              <w:jc w:val="center"/>
+              <w:rPr>
+                <w:rFonts w:ascii="Arial" w:eastAsia="Arial" w:hAnsi="Arial" w:cs="Arial"/>
+                <w:b/>
+                <w:sz w:val="14"/>
+              </w:rPr>
+            </w:pPr>
+          </w:p>
+        </w:tc>
+      </w:tr>
+      <w:tr>
+        <w:trPr>
+          <w:trHeight w:hRule="exact" w:val="198"/>
           <w:jc w:val="center"/>
         </w:trPr>
         <w:tc>
@@ -594,7 +880,7 @@
             <w:vAlign w:val="center"/>
           </w:tcPr>
           <w:p>
-            <w:bookmarkStart w:id="2" w:name="linha_anal"/>
+            <w:bookmarkStart w:id="3" w:name="linha_anal"/>
           </w:p>
         </w:tc>
         <w:tc>
@@ -659,7 +945,7 @@
             <w:tcBorders>
               <w:top w:val="single" w:sz="4" w:space="0" w:color="auto"/>
               <w:left w:val="single" w:sz="4" w:space="0" w:color="auto"/>
-              <w:bottom w:val="single" w:sz="4" w:space="0" w:color="000000"/>
+              <w:bottom w:val="single" w:sz="4" w:space="0" w:color="auto"/>
               <w:right w:val="single" w:sz="4" w:space="0" w:color="000000"/>
             </w:tcBorders>
             <w:vAlign w:val="center"/>
@@ -702,7 +988,7 @@
             <w:tcBorders>
               <w:top w:val="single" w:sz="4" w:space="0" w:color="auto"/>
               <w:left w:val="single" w:sz="4" w:space="0" w:color="000000"/>
-              <w:bottom w:val="single" w:sz="4" w:space="0" w:color="000000"/>
+              <w:bottom w:val="single" w:sz="4" w:space="0" w:color="auto"/>
               <w:right w:val="single" w:sz="4" w:space="0" w:color="000000"/>
             </w:tcBorders>
             <w:vAlign w:val="center"/>
@@ -710,7 +996,7 @@
           <w:p>
             <w:pPr>
               <w:ind w:left="34"/>
-              <w:jc w:val="right"/>
+              <w:jc w:val="center"/>
             </w:pPr>
             <w:r>
               <w:rPr>
@@ -746,7 +1032,7 @@
             <w:tcBorders>
               <w:top w:val="single" w:sz="4" w:space="0" w:color="auto"/>
               <w:left w:val="single" w:sz="4" w:space="0" w:color="000000"/>
-              <w:bottom w:val="single" w:sz="4" w:space="0" w:color="000000"/>
+              <w:bottom w:val="single" w:sz="4" w:space="0" w:color="auto"/>
               <w:right w:val="single" w:sz="4" w:space="0" w:color="000000"/>
             </w:tcBorders>
             <w:vAlign w:val="center"/>
@@ -790,7 +1076,7 @@
             <w:tcBorders>
               <w:top w:val="single" w:sz="4" w:space="0" w:color="auto"/>
               <w:left w:val="single" w:sz="4" w:space="0" w:color="000000"/>
-              <w:bottom w:val="single" w:sz="4" w:space="0" w:color="000000"/>
+              <w:bottom w:val="single" w:sz="4" w:space="0" w:color="auto"/>
               <w:right w:val="single" w:sz="4" w:space="0" w:color="000000"/>
             </w:tcBorders>
             <w:vAlign w:val="center"/>
@@ -798,7 +1084,7 @@
           <w:p>
             <w:pPr>
               <w:ind w:left="34"/>
-              <w:jc w:val="right"/>
+              <w:jc w:val="center"/>
             </w:pPr>
             <w:r>
               <w:rPr>
@@ -834,7 +1120,7 @@
             <w:tcBorders>
               <w:top w:val="single" w:sz="4" w:space="0" w:color="auto"/>
               <w:left w:val="single" w:sz="4" w:space="0" w:color="000000"/>
-              <w:bottom w:val="single" w:sz="4" w:space="0" w:color="000000"/>
+              <w:bottom w:val="single" w:sz="4" w:space="0" w:color="auto"/>
               <w:right w:val="single" w:sz="4" w:space="0" w:color="000000"/>
             </w:tcBorders>
             <w:vAlign w:val="center"/>
@@ -890,7 +1176,7 @@
             <w:tcBorders>
               <w:top w:val="single" w:sz="4" w:space="0" w:color="auto"/>
               <w:left w:val="single" w:sz="4" w:space="0" w:color="000000"/>
-              <w:bottom w:val="single" w:sz="4" w:space="0" w:color="000000"/>
+              <w:bottom w:val="single" w:sz="4" w:space="0" w:color="auto"/>
               <w:right w:val="single" w:sz="4" w:space="0" w:color="000000"/>
             </w:tcBorders>
             <w:vAlign w:val="center"/>
@@ -898,7 +1184,7 @@
           <w:p>
             <w:pPr>
               <w:ind w:left="34"/>
-              <w:jc w:val="right"/>
+              <w:jc w:val="center"/>
             </w:pPr>
             <w:r>
               <w:rPr>
@@ -917,27 +1203,13 @@
               <w:t>bcst</w:t>
             </w:r>
             <w:proofErr w:type="spellEnd"/>
+            <w:proofErr w:type="gramEnd"/>
             <w:r>
               <w:rPr>
                 <w:rFonts w:ascii="Arial" w:eastAsia="Arial" w:hAnsi="Arial" w:cs="Arial"/>
                 <w:sz w:val="14"/>
               </w:rPr>
               <w:t>}</w:t>
-            </w:r>
-            <w:r>
-              <w:rPr>
-                <w:rFonts w:ascii="Arial" w:eastAsia="Arial" w:hAnsi="Arial" w:cs="Arial"/>
-                <w:sz w:val="14"/>
-              </w:rPr>
-              <w:t xml:space="preserve">   </w:t>
-            </w:r>
-            <w:proofErr w:type="gramEnd"/>
-            <w:r>
-              <w:rPr>
-                <w:rFonts w:ascii="Arial" w:eastAsia="Arial" w:hAnsi="Arial" w:cs="Arial"/>
-                <w:sz w:val="14"/>
-              </w:rPr>
-              <w:t xml:space="preserve">         </w:t>
             </w:r>
           </w:p>
         </w:tc>
@@ -947,7 +1219,7 @@
             <w:tcBorders>
               <w:top w:val="single" w:sz="4" w:space="0" w:color="auto"/>
               <w:left w:val="single" w:sz="4" w:space="0" w:color="000000"/>
-              <w:bottom w:val="single" w:sz="4" w:space="0" w:color="000000"/>
+              <w:bottom w:val="single" w:sz="4" w:space="0" w:color="auto"/>
               <w:right w:val="single" w:sz="4" w:space="0" w:color="000000"/>
             </w:tcBorders>
             <w:vAlign w:val="center"/>
@@ -991,7 +1263,7 @@
             <w:tcBorders>
               <w:top w:val="single" w:sz="4" w:space="0" w:color="auto"/>
               <w:left w:val="single" w:sz="4" w:space="0" w:color="000000"/>
-              <w:bottom w:val="single" w:sz="4" w:space="0" w:color="000000"/>
+              <w:bottom w:val="single" w:sz="4" w:space="0" w:color="auto"/>
               <w:right w:val="single" w:sz="4" w:space="0" w:color="000000"/>
             </w:tcBorders>
             <w:vAlign w:val="center"/>
@@ -1034,15 +1306,15 @@
             <w:tcBorders>
               <w:top w:val="single" w:sz="4" w:space="0" w:color="auto"/>
               <w:left w:val="single" w:sz="4" w:space="0" w:color="000000"/>
-              <w:bottom w:val="single" w:sz="4" w:space="0" w:color="000000"/>
-              <w:right w:val="single" w:sz="4" w:space="0" w:color="000000"/>
+              <w:bottom w:val="single" w:sz="4" w:space="0" w:color="auto"/>
+              <w:right w:val="single" w:sz="4" w:space="0" w:color="auto"/>
             </w:tcBorders>
             <w:vAlign w:val="center"/>
           </w:tcPr>
           <w:p>
             <w:pPr>
               <w:ind w:left="14"/>
-              <w:jc w:val="right"/>
+              <w:jc w:val="center"/>
             </w:pPr>
             <w:r>
               <w:rPr>
@@ -1072,7 +1344,7 @@
           </w:p>
         </w:tc>
       </w:tr>
-      <w:bookmarkEnd w:id="2"/>
+      <w:bookmarkEnd w:id="3"/>
     </w:tbl>
     <w:p>
       <w:pPr>
@@ -1131,7 +1403,7 @@
             <w:pPr>
               <w:jc w:val="center"/>
             </w:pPr>
-            <w:bookmarkStart w:id="3" w:name="resumo"/>
+            <w:bookmarkStart w:id="4" w:name="resumo"/>
             <w:bookmarkEnd w:id="0"/>
             <w:bookmarkEnd w:id="1"/>
             <w:r>
@@ -1414,7 +1686,7 @@
               <w:ind w:left="29"/>
               <w:jc w:val="center"/>
             </w:pPr>
-            <w:bookmarkStart w:id="4" w:name="resumo_linha"/>
+            <w:bookmarkStart w:id="5" w:name="resumo_linha"/>
             <w:r>
               <w:rPr>
                 <w:rFonts w:ascii="Arial" w:eastAsia="Arial" w:hAnsi="Arial" w:cs="Arial"/>
@@ -1648,8 +1920,8 @@
                 <w:sz w:val="14"/>
               </w:rPr>
             </w:pPr>
-            <w:bookmarkStart w:id="5" w:name="resumo_sep"/>
-            <w:bookmarkEnd w:id="4"/>
+            <w:bookmarkStart w:id="6" w:name="resumo_sep"/>
+            <w:bookmarkEnd w:id="5"/>
           </w:p>
         </w:tc>
       </w:tr>
@@ -1676,8 +1948,8 @@
                 <w:sz w:val="14"/>
               </w:rPr>
             </w:pPr>
-            <w:bookmarkStart w:id="6" w:name="resumo_total"/>
-            <w:bookmarkEnd w:id="5"/>
+            <w:bookmarkStart w:id="7" w:name="resumo_total"/>
+            <w:bookmarkEnd w:id="6"/>
           </w:p>
         </w:tc>
         <w:tc>
@@ -2001,19 +2273,15 @@
           </w:p>
         </w:tc>
       </w:tr>
-      <w:bookmarkEnd w:id="3"/>
-      <w:bookmarkEnd w:id="6"/>
+      <w:bookmarkEnd w:id="4"/>
+      <w:bookmarkEnd w:id="7"/>
     </w:tbl>
     <w:p/>
     <w:sectPr>
-      <w:headerReference w:type="even" r:id="rId7"/>
-      <w:headerReference w:type="default" r:id="rId8"/>
-      <w:footerReference w:type="even" r:id="rId9"/>
-      <w:footerReference w:type="default" r:id="rId10"/>
-      <w:headerReference w:type="first" r:id="rId11"/>
-      <w:footerReference w:type="first" r:id="rId12"/>
+      <w:headerReference w:type="default" r:id="rId7"/>
+      <w:footerReference w:type="default" r:id="rId8"/>
       <w:pgSz w:w="16840" w:h="11900" w:orient="landscape" w:code="9"/>
-      <w:pgMar w:top="567" w:right="567" w:bottom="1134" w:left="567" w:header="283" w:footer="283" w:gutter="0"/>
+      <w:pgMar w:top="567" w:right="567" w:bottom="1134" w:left="567" w:header="283" w:footer="113" w:gutter="0"/>
       <w:cols w:space="720"/>
       <w:docGrid w:linePitch="299"/>
     </w:sectPr>
@@ -2052,16 +2320,6 @@
     <w:pPr>
       <w:pStyle w:val="Rodap"/>
     </w:pPr>
-  </w:p>
-</w:ftr>
-</file>
-
-<file path=word/footer2.xml><?xml version="1.0" encoding="utf-8"?>
-<w:ftr xmlns:wpc="http://schemas.microsoft.com/office/word/2010/wordprocessingCanvas" xmlns:mc="http://schemas.openxmlformats.org/markup-compatibility/2006" xmlns:o="urn:schemas-microsoft-com:office:office" xmlns:r="http://schemas.openxmlformats.org/officeDocument/2006/relationships" xmlns:m="http://schemas.openxmlformats.org/officeDocument/2006/math" xmlns:v="urn:schemas-microsoft-com:vml" xmlns:wp14="http://schemas.microsoft.com/office/word/2010/wordprocessingDrawing" xmlns:wp="http://schemas.openxmlformats.org/drawingml/2006/wordprocessingDrawing" xmlns:w10="urn:schemas-microsoft-com:office:word" xmlns:w="http://schemas.openxmlformats.org/wordprocessingml/2006/main" xmlns:w14="http://schemas.microsoft.com/office/word/2010/wordml" xmlns:w15="http://schemas.microsoft.com/office/word/2012/wordml" xmlns:wpg="http://schemas.microsoft.com/office/word/2010/wordprocessingGroup" xmlns:wpi="http://schemas.microsoft.com/office/word/2010/wordprocessingInk" xmlns:wne="http://schemas.microsoft.com/office/word/2006/wordml" xmlns:wps="http://schemas.microsoft.com/office/word/2010/wordprocessingShape" mc:Ignorable="w14 w15 wp14">
-  <w:p>
-    <w:pPr>
-      <w:pStyle w:val="Rodap"/>
-    </w:pPr>
     <w:r>
       <w:rPr>
         <w:noProof/>
@@ -2072,10 +2330,10 @@
             <wp:anchor distT="0" distB="0" distL="114300" distR="114300" simplePos="0" relativeHeight="251628544" behindDoc="0" locked="0" layoutInCell="1" allowOverlap="1" wp14:anchorId="1069ABA2" wp14:editId="40EA1F79">
               <wp:simplePos x="0" y="0"/>
               <wp:positionH relativeFrom="page">
-                <wp:posOffset>402051</wp:posOffset>
+                <wp:posOffset>402692</wp:posOffset>
               </wp:positionH>
               <wp:positionV relativeFrom="page">
-                <wp:posOffset>6717460</wp:posOffset>
+                <wp:posOffset>6716724</wp:posOffset>
               </wp:positionV>
               <wp:extent cx="9925051" cy="644526"/>
               <wp:effectExtent l="0" t="0" r="19050" b="22225"/>
@@ -3274,7 +3532,7 @@
                       <wps:cNvSpPr/>
                       <wps:spPr>
                         <a:xfrm>
-                          <a:off x="1790700" y="485478"/>
+                          <a:off x="1790700" y="483253"/>
                           <a:ext cx="192388" cy="78121"/>
                         </a:xfrm>
                         <a:prstGeom prst="rect">
@@ -3486,7 +3744,7 @@
                       <wps:cNvSpPr/>
                       <wps:spPr>
                         <a:xfrm>
-                          <a:off x="2197100" y="485478"/>
+                          <a:off x="2197100" y="483253"/>
                           <a:ext cx="591607" cy="78121"/>
                         </a:xfrm>
                         <a:prstGeom prst="rect">
@@ -4984,7 +5242,7 @@
         </mc:Choice>
         <mc:Fallback>
           <w:pict>
-            <v:group w14:anchorId="1069ABA2" id="Group 25121" o:spid="_x0000_s1044" style="position:absolute;margin-left:31.65pt;margin-top:528.95pt;width:781.5pt;height:50.75pt;z-index:251628544;mso-position-horizontal-relative:page;mso-position-vertical-relative:page;mso-width-relative:margin;mso-height-relative:margin" coordorigin="222" coordsize="99250,6445" o:gfxdata="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">
+            <v:group w14:anchorId="1069ABA2" id="Group 25121" o:spid="_x0000_s1044" style="position:absolute;margin-left:31.7pt;margin-top:528.9pt;width:781.5pt;height:50.75pt;z-index:251628544;mso-position-horizontal-relative:page;mso-position-vertical-relative:page;mso-width-relative:margin;mso-height-relative:margin" coordorigin="222" coordsize="99250,6445" o:gfxdata="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">
               <v:shape id="Shape 2264" o:spid="_x0000_s1045" style="position:absolute;left:224;width:99216;height:0;visibility:visible;mso-wrap-style:square;v-text-anchor:top" coordsize="9931400,1" o:gfxdata="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" path="m,l9931400,1e" filled="f" strokeweight="1pt">
                 <v:stroke miterlimit="83231f" joinstyle="miter"/>
                 <v:path arrowok="t" textboxrect="0,0,9931400,1"/>
@@ -5303,7 +5561,7 @@
                 <v:stroke miterlimit="83231f" joinstyle="miter"/>
                 <v:path arrowok="t" textboxrect="0,0,0,82550"/>
               </v:shape>
-              <v:rect id="Rectangle 2290" o:spid="_x0000_s1070" style="position:absolute;left:17907;top:4854;width:1923;height:781;visibility:visible;mso-wrap-style:square;v-text-anchor:top" o:gfxdata="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" filled="f" stroked="f">
+              <v:rect id="Rectangle 2290" o:spid="_x0000_s1070" style="position:absolute;left:17907;top:4832;width:1923;height:781;visibility:visible;mso-wrap-style:square;v-text-anchor:top" o:gfxdata="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" filled="f" stroked="f">
                 <v:textbox inset="0,0,0,0">
                   <w:txbxContent>
                     <w:p>
@@ -5334,7 +5592,7 @@
                 <v:stroke miterlimit="83231f" joinstyle="miter"/>
                 <v:path arrowok="t" textboxrect="0,0,0,82550"/>
               </v:shape>
-              <v:rect id="Rectangle 2295" o:spid="_x0000_s1075" style="position:absolute;left:21971;top:4854;width:5916;height:781;visibility:visible;mso-wrap-style:square;v-text-anchor:top" o:gfxdata="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" filled="f" stroked="f">
+              <v:rect id="Rectangle 2295" o:spid="_x0000_s1075" style="position:absolute;left:21971;top:4832;width:5916;height:781;visibility:visible;mso-wrap-style:square;v-text-anchor:top" o:gfxdata="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" filled="f" stroked="f">
                 <v:textbox inset="0,0,0,0">
                   <w:txbxContent>
                     <w:p>
@@ -5583,16 +5841,6 @@
 </w:ftr>
 </file>
 
-<file path=word/footer3.xml><?xml version="1.0" encoding="utf-8"?>
-<w:ftr xmlns:wpc="http://schemas.microsoft.com/office/word/2010/wordprocessingCanvas" xmlns:mc="http://schemas.openxmlformats.org/markup-compatibility/2006" xmlns:o="urn:schemas-microsoft-com:office:office" xmlns:r="http://schemas.openxmlformats.org/officeDocument/2006/relationships" xmlns:m="http://schemas.openxmlformats.org/officeDocument/2006/math" xmlns:v="urn:schemas-microsoft-com:vml" xmlns:wp14="http://schemas.microsoft.com/office/word/2010/wordprocessingDrawing" xmlns:wp="http://schemas.openxmlformats.org/drawingml/2006/wordprocessingDrawing" xmlns:w10="urn:schemas-microsoft-com:office:word" xmlns:w="http://schemas.openxmlformats.org/wordprocessingml/2006/main" xmlns:w14="http://schemas.microsoft.com/office/word/2010/wordml" xmlns:w15="http://schemas.microsoft.com/office/word/2012/wordml" xmlns:wpg="http://schemas.microsoft.com/office/word/2010/wordprocessingGroup" xmlns:wpi="http://schemas.microsoft.com/office/word/2010/wordprocessingInk" xmlns:wne="http://schemas.microsoft.com/office/word/2006/wordml" xmlns:wps="http://schemas.microsoft.com/office/word/2010/wordprocessingShape" mc:Ignorable="w14 w15 wp14">
-  <w:p>
-    <w:pPr>
-      <w:pStyle w:val="Rodap"/>
-    </w:pPr>
-  </w:p>
-</w:ftr>
-</file>
-
 <file path=word/footnotes.xml><?xml version="1.0" encoding="utf-8"?>
 <w:footnotes xmlns:wpc="http://schemas.microsoft.com/office/word/2010/wordprocessingCanvas" xmlns:mc="http://schemas.openxmlformats.org/markup-compatibility/2006" xmlns:o="urn:schemas-microsoft-com:office:office" xmlns:r="http://schemas.openxmlformats.org/officeDocument/2006/relationships" xmlns:m="http://schemas.openxmlformats.org/officeDocument/2006/math" xmlns:v="urn:schemas-microsoft-com:vml" xmlns:wp14="http://schemas.microsoft.com/office/word/2010/wordprocessingDrawing" xmlns:wp="http://schemas.openxmlformats.org/drawingml/2006/wordprocessingDrawing" xmlns:w10="urn:schemas-microsoft-com:office:word" xmlns:w="http://schemas.openxmlformats.org/wordprocessingml/2006/main" xmlns:w14="http://schemas.microsoft.com/office/word/2010/wordml" xmlns:w15="http://schemas.microsoft.com/office/word/2012/wordml" xmlns:wpg="http://schemas.microsoft.com/office/word/2010/wordprocessingGroup" xmlns:wpi="http://schemas.microsoft.com/office/word/2010/wordprocessingInk" xmlns:wne="http://schemas.microsoft.com/office/word/2006/wordml" xmlns:wps="http://schemas.microsoft.com/office/word/2010/wordprocessingShape" mc:Ignorable="w14 w15 wp14">
   <w:footnote w:type="separator" w:id="-1">
@@ -5619,16 +5867,6 @@
 </file>
 
 <file path=word/header1.xml><?xml version="1.0" encoding="utf-8"?>
-<w:hdr xmlns:wpc="http://schemas.microsoft.com/office/word/2010/wordprocessingCanvas" xmlns:mc="http://schemas.openxmlformats.org/markup-compatibility/2006" xmlns:o="urn:schemas-microsoft-com:office:office" xmlns:r="http://schemas.openxmlformats.org/officeDocument/2006/relationships" xmlns:m="http://schemas.openxmlformats.org/officeDocument/2006/math" xmlns:v="urn:schemas-microsoft-com:vml" xmlns:wp14="http://schemas.microsoft.com/office/word/2010/wordprocessingDrawing" xmlns:wp="http://schemas.openxmlformats.org/drawingml/2006/wordprocessingDrawing" xmlns:w10="urn:schemas-microsoft-com:office:word" xmlns:w="http://schemas.openxmlformats.org/wordprocessingml/2006/main" xmlns:w14="http://schemas.microsoft.com/office/word/2010/wordml" xmlns:w15="http://schemas.microsoft.com/office/word/2012/wordml" xmlns:wpg="http://schemas.microsoft.com/office/word/2010/wordprocessingGroup" xmlns:wpi="http://schemas.microsoft.com/office/word/2010/wordprocessingInk" xmlns:wne="http://schemas.microsoft.com/office/word/2006/wordml" xmlns:wps="http://schemas.microsoft.com/office/word/2010/wordprocessingShape" mc:Ignorable="w14 w15 wp14">
-  <w:p>
-    <w:pPr>
-      <w:pStyle w:val="Cabealho"/>
-    </w:pPr>
-  </w:p>
-</w:hdr>
-</file>
-
-<file path=word/header2.xml><?xml version="1.0" encoding="utf-8"?>
 <w:hdr xmlns:wpc="http://schemas.microsoft.com/office/word/2010/wordprocessingCanvas" xmlns:mc="http://schemas.openxmlformats.org/markup-compatibility/2006" xmlns:o="urn:schemas-microsoft-com:office:office" xmlns:r="http://schemas.openxmlformats.org/officeDocument/2006/relationships" xmlns:m="http://schemas.openxmlformats.org/officeDocument/2006/math" xmlns:v="urn:schemas-microsoft-com:vml" xmlns:wp14="http://schemas.microsoft.com/office/word/2010/wordprocessingDrawing" xmlns:wp="http://schemas.openxmlformats.org/drawingml/2006/wordprocessingDrawing" xmlns:w10="urn:schemas-microsoft-com:office:word" xmlns:w="http://schemas.openxmlformats.org/wordprocessingml/2006/main" xmlns:w14="http://schemas.microsoft.com/office/word/2010/wordml" xmlns:w15="http://schemas.microsoft.com/office/word/2012/wordml" xmlns:wpg="http://schemas.microsoft.com/office/word/2010/wordprocessingGroup" xmlns:wpi="http://schemas.microsoft.com/office/word/2010/wordprocessingInk" xmlns:wne="http://schemas.microsoft.com/office/word/2006/wordml" xmlns:wps="http://schemas.microsoft.com/office/word/2010/wordprocessingShape" mc:Ignorable="w14 w15 wp14">
   <w:p>
     <w:pPr>
@@ -6980,7 +7218,7 @@
     </w:tblGrid>
     <w:tr>
       <w:trPr>
-        <w:trHeight w:hRule="exact" w:val="227"/>
+        <w:trHeight w:hRule="exact" w:val="198"/>
         <w:jc w:val="center"/>
       </w:trPr>
       <w:tc>
@@ -7005,17 +7243,7 @@
               <w:b/>
               <w:sz w:val="12"/>
             </w:rPr>
-            <w:t>Data E</w:t>
-          </w:r>
-          <w:bookmarkStart w:id="7" w:name="_GoBack"/>
-          <w:bookmarkEnd w:id="7"/>
-          <w:r>
-            <w:rPr>
-              <w:rFonts w:ascii="Arial" w:eastAsia="Arial" w:hAnsi="Arial" w:cs="Arial"/>
-              <w:b/>
-              <w:sz w:val="12"/>
-            </w:rPr>
-            <w:t>ntrada</w:t>
+            <w:t>Data Entrada</w:t>
           </w:r>
         </w:p>
       </w:tc>
@@ -7182,6 +7410,14 @@
               <w:b/>
               <w:sz w:val="12"/>
             </w:rPr>
+            <w:t xml:space="preserve"> </w:t>
+          </w:r>
+          <w:r>
+            <w:rPr>
+              <w:rFonts w:ascii="Arial" w:eastAsia="Arial" w:hAnsi="Arial" w:cs="Arial"/>
+              <w:b/>
+              <w:sz w:val="12"/>
+            </w:rPr>
             <w:t>Situação</w:t>
           </w:r>
         </w:p>
@@ -7227,6 +7463,14 @@
           <w:vAlign w:val="center"/>
         </w:tcPr>
         <w:p>
+          <w:r>
+            <w:rPr>
+              <w:rFonts w:ascii="Arial" w:eastAsia="Arial" w:hAnsi="Arial" w:cs="Arial"/>
+              <w:b/>
+              <w:sz w:val="12"/>
+            </w:rPr>
+            <w:t xml:space="preserve"> </w:t>
+          </w:r>
           <w:r>
             <w:rPr>
               <w:rFonts w:ascii="Arial" w:eastAsia="Arial" w:hAnsi="Arial" w:cs="Arial"/>
@@ -7320,7 +7564,7 @@
     </w:tr>
     <w:tr>
       <w:trPr>
-        <w:trHeight w:hRule="exact" w:val="227"/>
+        <w:trHeight w:hRule="exact" w:val="198"/>
         <w:jc w:val="center"/>
       </w:trPr>
       <w:tc>
@@ -7512,6 +7756,14 @@
               <w:b/>
               <w:sz w:val="12"/>
             </w:rPr>
+            <w:t xml:space="preserve"> </w:t>
+          </w:r>
+          <w:r>
+            <w:rPr>
+              <w:rFonts w:ascii="Arial" w:eastAsia="Arial" w:hAnsi="Arial" w:cs="Arial"/>
+              <w:b/>
+              <w:sz w:val="12"/>
+            </w:rPr>
             <w:t>Valor ICMS</w:t>
           </w:r>
         </w:p>
@@ -7630,7 +7882,7 @@
     </w:tr>
     <w:tr>
       <w:trPr>
-        <w:trHeight w:hRule="exact" w:val="34"/>
+        <w:trHeight w:hRule="exact" w:val="20"/>
         <w:jc w:val="center"/>
       </w:trPr>
       <w:tc>
@@ -7879,16 +8131,6 @@
         <w:sz w:val="2"/>
         <w:szCs w:val="2"/>
       </w:rPr>
-    </w:pPr>
-  </w:p>
-</w:hdr>
-</file>
-
-<file path=word/header3.xml><?xml version="1.0" encoding="utf-8"?>
-<w:hdr xmlns:wpc="http://schemas.microsoft.com/office/word/2010/wordprocessingCanvas" xmlns:mc="http://schemas.openxmlformats.org/markup-compatibility/2006" xmlns:o="urn:schemas-microsoft-com:office:office" xmlns:r="http://schemas.openxmlformats.org/officeDocument/2006/relationships" xmlns:m="http://schemas.openxmlformats.org/officeDocument/2006/math" xmlns:v="urn:schemas-microsoft-com:vml" xmlns:wp14="http://schemas.microsoft.com/office/word/2010/wordprocessingDrawing" xmlns:wp="http://schemas.openxmlformats.org/drawingml/2006/wordprocessingDrawing" xmlns:w10="urn:schemas-microsoft-com:office:word" xmlns:w="http://schemas.openxmlformats.org/wordprocessingml/2006/main" xmlns:w14="http://schemas.microsoft.com/office/word/2010/wordml" xmlns:w15="http://schemas.microsoft.com/office/word/2012/wordml" xmlns:wpg="http://schemas.microsoft.com/office/word/2010/wordprocessingGroup" xmlns:wpi="http://schemas.microsoft.com/office/word/2010/wordprocessingInk" xmlns:wne="http://schemas.microsoft.com/office/word/2006/wordml" xmlns:wps="http://schemas.microsoft.com/office/word/2010/wordprocessingShape" mc:Ignorable="w14 w15 wp14">
-  <w:p>
-    <w:pPr>
-      <w:pStyle w:val="Cabealho"/>
     </w:pPr>
   </w:p>
 </w:hdr>
@@ -8669,7 +8911,7 @@
 </file>
 
 <file path=customXml/itemProps1.xml><?xml version="1.0" encoding="utf-8"?>
-<ds:datastoreItem xmlns:ds="http://schemas.openxmlformats.org/officeDocument/2006/customXml" ds:itemID="{CB5D53AA-83B5-403A-B8E5-2362A3824441}">
+<ds:datastoreItem xmlns:ds="http://schemas.openxmlformats.org/officeDocument/2006/customXml" ds:itemID="{DF3EC468-DFEF-4724-92C8-6FE4BE0449CE}">
   <ds:schemaRefs>
     <ds:schemaRef ds:uri="http://schemas.openxmlformats.org/officeDocument/2006/bibliography"/>
   </ds:schemaRefs>

</xml_diff>

<commit_message>
corrigido: lre mostra nome da cidade+UF na coluna município
</commit_message>
<xml_diff>
--- a/templates/entradas.docx
+++ b/templates/entradas.docx
@@ -9,10 +9,6 @@
         <w:jc w:val="center"/>
         <w:tblInd w:w="0" w:type="dxa"/>
         <w:tblLayout w:type="fixed"/>
-        <w:tblCellMar>
-          <w:left w:w="6" w:type="dxa"/>
-          <w:right w:w="6" w:type="dxa"/>
-        </w:tblCellMar>
         <w:tblLook w:val="04A0" w:firstRow="1" w:lastRow="0" w:firstColumn="1" w:lastColumn="0" w:noHBand="0" w:noVBand="1"/>
       </w:tblPr>
       <w:tblGrid>
@@ -59,7 +55,6 @@
             </w:pPr>
             <w:bookmarkStart w:id="0" w:name="tabela"/>
             <w:bookmarkStart w:id="1" w:name="linha"/>
-            <w:bookmarkStart w:id="2" w:name="_GoBack"/>
             <w:r>
               <w:rPr>
                 <w:rFonts w:ascii="Arial" w:eastAsia="Arial" w:hAnsi="Arial" w:cs="Arial"/>
@@ -302,15 +297,7 @@
                 <w:b/>
                 <w:sz w:val="14"/>
               </w:rPr>
-              <w:t>sub</w:t>
-            </w:r>
-            <w:r>
-              <w:rPr>
-                <w:rFonts w:ascii="Arial" w:eastAsia="Arial" w:hAnsi="Arial" w:cs="Arial"/>
-                <w:b/>
-                <w:sz w:val="14"/>
-              </w:rPr>
-              <w:t>ser</w:t>
+              <w:t>subser</w:t>
             </w:r>
             <w:proofErr w:type="spellEnd"/>
             <w:proofErr w:type="gramEnd"/>
@@ -615,7 +602,6 @@
           </w:p>
         </w:tc>
       </w:tr>
-      <w:bookmarkEnd w:id="2"/>
       <w:tr>
         <w:trPr>
           <w:trHeight w:hRule="exact" w:val="20"/>
@@ -880,7 +866,7 @@
             <w:vAlign w:val="center"/>
           </w:tcPr>
           <w:p>
-            <w:bookmarkStart w:id="3" w:name="linha_anal"/>
+            <w:bookmarkStart w:id="2" w:name="linha_anal"/>
           </w:p>
         </w:tc>
         <w:tc>
@@ -936,6 +922,8 @@
               </w:rPr>
               <w:t>}</w:t>
             </w:r>
+            <w:bookmarkStart w:id="3" w:name="_GoBack"/>
+            <w:bookmarkEnd w:id="3"/>
           </w:p>
         </w:tc>
         <w:tc>
@@ -1344,7 +1332,7 @@
           </w:p>
         </w:tc>
       </w:tr>
-      <w:bookmarkEnd w:id="3"/>
+      <w:bookmarkEnd w:id="2"/>
     </w:tbl>
     <w:p>
       <w:pPr>
@@ -8911,7 +8899,7 @@
 </file>
 
 <file path=customXml/itemProps1.xml><?xml version="1.0" encoding="utf-8"?>
-<ds:datastoreItem xmlns:ds="http://schemas.openxmlformats.org/officeDocument/2006/customXml" ds:itemID="{DF3EC468-DFEF-4724-92C8-6FE4BE0449CE}">
+<ds:datastoreItem xmlns:ds="http://schemas.openxmlformats.org/officeDocument/2006/customXml" ds:itemID="{6D5AB368-728B-4D4D-AEB3-129B81D40835}">
   <ds:schemaRefs>
     <ds:schemaRef ds:uri="http://schemas.openxmlformats.org/officeDocument/2006/bibliography"/>
   </ds:schemaRefs>

</xml_diff>

<commit_message>
adicionado: suporte a lre/lrs vazio
</commit_message>
<xml_diff>
--- a/templates/entradas.docx
+++ b/templates/entradas.docx
@@ -922,8 +922,6 @@
               </w:rPr>
               <w:t>}</w:t>
             </w:r>
-            <w:bookmarkStart w:id="3" w:name="_GoBack"/>
-            <w:bookmarkEnd w:id="3"/>
           </w:p>
         </w:tc>
         <w:tc>
@@ -1391,7 +1389,7 @@
             <w:pPr>
               <w:jc w:val="center"/>
             </w:pPr>
-            <w:bookmarkStart w:id="4" w:name="resumo"/>
+            <w:bookmarkStart w:id="3" w:name="resumo"/>
             <w:bookmarkEnd w:id="0"/>
             <w:bookmarkEnd w:id="1"/>
             <w:r>
@@ -1674,7 +1672,7 @@
               <w:ind w:left="29"/>
               <w:jc w:val="center"/>
             </w:pPr>
-            <w:bookmarkStart w:id="5" w:name="resumo_linha"/>
+            <w:bookmarkStart w:id="4" w:name="resumo_linha"/>
             <w:r>
               <w:rPr>
                 <w:rFonts w:ascii="Arial" w:eastAsia="Arial" w:hAnsi="Arial" w:cs="Arial"/>
@@ -1908,8 +1906,8 @@
                 <w:sz w:val="14"/>
               </w:rPr>
             </w:pPr>
-            <w:bookmarkStart w:id="6" w:name="resumo_sep"/>
-            <w:bookmarkEnd w:id="5"/>
+            <w:bookmarkStart w:id="5" w:name="resumo_sep"/>
+            <w:bookmarkEnd w:id="4"/>
           </w:p>
         </w:tc>
       </w:tr>
@@ -1936,8 +1934,8 @@
                 <w:sz w:val="14"/>
               </w:rPr>
             </w:pPr>
-            <w:bookmarkStart w:id="7" w:name="resumo_total"/>
-            <w:bookmarkEnd w:id="6"/>
+            <w:bookmarkStart w:id="6" w:name="resumo_total"/>
+            <w:bookmarkEnd w:id="5"/>
           </w:p>
         </w:tc>
         <w:tc>
@@ -2261,9 +2259,47 @@
           </w:p>
         </w:tc>
       </w:tr>
-      <w:bookmarkEnd w:id="4"/>
+    </w:tbl>
+    <w:p>
+      <w:bookmarkStart w:id="7" w:name="vazio"/>
+      <w:bookmarkEnd w:id="3"/>
+      <w:bookmarkEnd w:id="6"/>
+    </w:p>
+    <w:p/>
+    <w:p/>
+    <w:p/>
+    <w:p>
+      <w:pPr>
+        <w:jc w:val="center"/>
+        <w:rPr>
+          <w:rFonts w:ascii="Arial" w:hAnsi="Arial" w:cs="Arial"/>
+          <w:color w:val="C0C0C0"/>
+          <w:sz w:val="48"/>
+          <w:szCs w:val="48"/>
+        </w:rPr>
+      </w:pPr>
+      <w:r>
+        <w:rPr>
+          <w:rFonts w:ascii="Arial" w:hAnsi="Arial" w:cs="Arial"/>
+          <w:color w:val="C0C0C0"/>
+          <w:sz w:val="48"/>
+          <w:szCs w:val="48"/>
+        </w:rPr>
+        <w:t>N</w:t>
+      </w:r>
+      <w:bookmarkStart w:id="8" w:name="_GoBack"/>
+      <w:bookmarkEnd w:id="8"/>
+      <w:r>
+        <w:rPr>
+          <w:rFonts w:ascii="Arial" w:hAnsi="Arial" w:cs="Arial"/>
+          <w:color w:val="C0C0C0"/>
+          <w:sz w:val="48"/>
+          <w:szCs w:val="48"/>
+        </w:rPr>
+        <w:t>ão há registros para serem exibidos.</w:t>
+      </w:r>
       <w:bookmarkEnd w:id="7"/>
-    </w:tbl>
+    </w:p>
     <w:p/>
     <w:sectPr>
       <w:headerReference w:type="default" r:id="rId7"/>
@@ -8899,7 +8935,7 @@
 </file>
 
 <file path=customXml/itemProps1.xml><?xml version="1.0" encoding="utf-8"?>
-<ds:datastoreItem xmlns:ds="http://schemas.openxmlformats.org/officeDocument/2006/customXml" ds:itemID="{6D5AB368-728B-4D4D-AEB3-129B81D40835}">
+<ds:datastoreItem xmlns:ds="http://schemas.openxmlformats.org/officeDocument/2006/customXml" ds:itemID="{7849CB98-4D85-4DC3-9BE4-3C7F6DF73D51}">
   <ds:schemaRefs>
     <ds:schemaRef ds:uri="http://schemas.openxmlformats.org/officeDocument/2006/bibliography"/>
   </ds:schemaRefs>

</xml_diff>

<commit_message>
adicionado: carregamento de GIAs e cadastro de contribuintes do SAFI
</commit_message>
<xml_diff>
--- a/templates/entradas.docx
+++ b/templates/entradas.docx
@@ -1,6 +1,6 @@
 
 <file path=word/document.xml><?xml version="1.0" encoding="utf-8"?>
-<w:document xmlns:wpc="http://schemas.microsoft.com/office/word/2010/wordprocessingCanvas" xmlns:mc="http://schemas.openxmlformats.org/markup-compatibility/2006" xmlns:o="urn:schemas-microsoft-com:office:office" xmlns:r="http://schemas.openxmlformats.org/officeDocument/2006/relationships" xmlns:m="http://schemas.openxmlformats.org/officeDocument/2006/math" xmlns:v="urn:schemas-microsoft-com:vml" xmlns:wp14="http://schemas.microsoft.com/office/word/2010/wordprocessingDrawing" xmlns:wp="http://schemas.openxmlformats.org/drawingml/2006/wordprocessingDrawing" xmlns:w10="urn:schemas-microsoft-com:office:word" xmlns:w="http://schemas.openxmlformats.org/wordprocessingml/2006/main" xmlns:w14="http://schemas.microsoft.com/office/word/2010/wordml" xmlns:w15="http://schemas.microsoft.com/office/word/2012/wordml" xmlns:wpg="http://schemas.microsoft.com/office/word/2010/wordprocessingGroup" xmlns:wpi="http://schemas.microsoft.com/office/word/2010/wordprocessingInk" xmlns:wne="http://schemas.microsoft.com/office/word/2006/wordml" xmlns:wps="http://schemas.microsoft.com/office/word/2010/wordprocessingShape" mc:Ignorable="w14 w15 wp14">
+<w:document xmlns:wpc="http://schemas.microsoft.com/office/word/2010/wordprocessingCanvas" xmlns:mc="http://schemas.openxmlformats.org/markup-compatibility/2006" xmlns:o="urn:schemas-microsoft-com:office:office" xmlns:r="http://schemas.openxmlformats.org/officeDocument/2006/relationships" xmlns:m="http://schemas.openxmlformats.org/officeDocument/2006/math" xmlns:v="urn:schemas-microsoft-com:vml" xmlns:wp14="http://schemas.microsoft.com/office/word/2010/wordprocessingDrawing" xmlns:wp="http://schemas.openxmlformats.org/drawingml/2006/wordprocessingDrawing" xmlns:w10="urn:schemas-microsoft-com:office:word" xmlns:w="http://schemas.openxmlformats.org/wordprocessingml/2006/main" xmlns:w14="http://schemas.microsoft.com/office/word/2010/wordml" xmlns:wpg="http://schemas.microsoft.com/office/word/2010/wordprocessingGroup" xmlns:wpi="http://schemas.microsoft.com/office/word/2010/wordprocessingInk" xmlns:wne="http://schemas.microsoft.com/office/word/2006/wordml" xmlns:wps="http://schemas.microsoft.com/office/word/2010/wordprocessingShape" mc:Ignorable="w14 wp14">
   <w:body>
     <w:tbl>
       <w:tblPr>
@@ -55,6 +55,8 @@
             </w:pPr>
             <w:bookmarkStart w:id="0" w:name="tabela"/>
             <w:bookmarkStart w:id="1" w:name="linha"/>
+            <w:bookmarkStart w:id="2" w:name="_GoBack"/>
+            <w:bookmarkEnd w:id="2"/>
             <w:r>
               <w:rPr>
                 <w:rFonts w:ascii="Arial" w:eastAsia="Arial" w:hAnsi="Arial" w:cs="Arial"/>
@@ -64,7 +66,6 @@
               <w:t>{</w:t>
             </w:r>
             <w:proofErr w:type="spellStart"/>
-            <w:proofErr w:type="gramStart"/>
             <w:r>
               <w:rPr>
                 <w:rFonts w:ascii="Arial" w:eastAsia="Arial" w:hAnsi="Arial" w:cs="Arial"/>
@@ -74,7 +75,6 @@
               <w:t>dent</w:t>
             </w:r>
             <w:proofErr w:type="spellEnd"/>
-            <w:proofErr w:type="gramEnd"/>
             <w:r>
               <w:rPr>
                 <w:rFonts w:ascii="Arial" w:eastAsia="Arial" w:hAnsi="Arial" w:cs="Arial"/>
@@ -109,7 +109,6 @@
               <w:t>{</w:t>
             </w:r>
             <w:proofErr w:type="spellStart"/>
-            <w:proofErr w:type="gramStart"/>
             <w:r>
               <w:rPr>
                 <w:rFonts w:ascii="Arial" w:eastAsia="Arial" w:hAnsi="Arial" w:cs="Arial"/>
@@ -119,7 +118,6 @@
               <w:t>demi</w:t>
             </w:r>
             <w:proofErr w:type="spellEnd"/>
-            <w:proofErr w:type="gramEnd"/>
             <w:r>
               <w:rPr>
                 <w:rFonts w:ascii="Arial" w:eastAsia="Arial" w:hAnsi="Arial" w:cs="Arial"/>
@@ -154,7 +152,6 @@
               <w:t>{</w:t>
             </w:r>
             <w:proofErr w:type="spellStart"/>
-            <w:proofErr w:type="gramStart"/>
             <w:r>
               <w:rPr>
                 <w:rFonts w:ascii="Arial" w:eastAsia="Arial" w:hAnsi="Arial" w:cs="Arial"/>
@@ -164,7 +161,6 @@
               <w:t>nro</w:t>
             </w:r>
             <w:proofErr w:type="spellEnd"/>
-            <w:proofErr w:type="gramEnd"/>
             <w:r>
               <w:rPr>
                 <w:rFonts w:ascii="Arial" w:eastAsia="Arial" w:hAnsi="Arial" w:cs="Arial"/>
@@ -200,7 +196,6 @@
               <w:t>{</w:t>
             </w:r>
             <w:proofErr w:type="spellStart"/>
-            <w:proofErr w:type="gramStart"/>
             <w:r>
               <w:rPr>
                 <w:rFonts w:ascii="Arial" w:eastAsia="Arial" w:hAnsi="Arial" w:cs="Arial"/>
@@ -210,7 +205,6 @@
               <w:t>mod</w:t>
             </w:r>
             <w:proofErr w:type="spellEnd"/>
-            <w:proofErr w:type="gramEnd"/>
             <w:r>
               <w:rPr>
                 <w:rFonts w:ascii="Arial" w:eastAsia="Arial" w:hAnsi="Arial" w:cs="Arial"/>
@@ -243,25 +237,7 @@
                 <w:b/>
                 <w:sz w:val="14"/>
               </w:rPr>
-              <w:t>{</w:t>
-            </w:r>
-            <w:proofErr w:type="gramStart"/>
-            <w:r>
-              <w:rPr>
-                <w:rFonts w:ascii="Arial" w:eastAsia="Arial" w:hAnsi="Arial" w:cs="Arial"/>
-                <w:b/>
-                <w:sz w:val="14"/>
-              </w:rPr>
-              <w:t>ser</w:t>
-            </w:r>
-            <w:proofErr w:type="gramEnd"/>
-            <w:r>
-              <w:rPr>
-                <w:rFonts w:ascii="Arial" w:eastAsia="Arial" w:hAnsi="Arial" w:cs="Arial"/>
-                <w:b/>
-                <w:sz w:val="14"/>
-              </w:rPr>
-              <w:t>}</w:t>
+              <w:t>{ser}</w:t>
             </w:r>
           </w:p>
         </w:tc>
@@ -290,7 +266,6 @@
               <w:t>{</w:t>
             </w:r>
             <w:proofErr w:type="spellStart"/>
-            <w:proofErr w:type="gramStart"/>
             <w:r>
               <w:rPr>
                 <w:rFonts w:ascii="Arial" w:eastAsia="Arial" w:hAnsi="Arial" w:cs="Arial"/>
@@ -300,7 +275,6 @@
               <w:t>subser</w:t>
             </w:r>
             <w:proofErr w:type="spellEnd"/>
-            <w:proofErr w:type="gramEnd"/>
             <w:r>
               <w:rPr>
                 <w:rFonts w:ascii="Arial" w:eastAsia="Arial" w:hAnsi="Arial" w:cs="Arial"/>
@@ -336,7 +310,6 @@
               <w:t>{</w:t>
             </w:r>
             <w:proofErr w:type="spellStart"/>
-            <w:proofErr w:type="gramStart"/>
             <w:r>
               <w:rPr>
                 <w:rFonts w:ascii="Arial" w:eastAsia="Arial" w:hAnsi="Arial" w:cs="Arial"/>
@@ -346,7 +319,6 @@
               <w:t>sit</w:t>
             </w:r>
             <w:proofErr w:type="spellEnd"/>
-            <w:proofErr w:type="gramEnd"/>
             <w:r>
               <w:rPr>
                 <w:rFonts w:ascii="Arial" w:eastAsia="Arial" w:hAnsi="Arial" w:cs="Arial"/>
@@ -428,7 +400,6 @@
               <w:t>{</w:t>
             </w:r>
             <w:proofErr w:type="spellStart"/>
-            <w:proofErr w:type="gramStart"/>
             <w:r>
               <w:rPr>
                 <w:rFonts w:ascii="Arial" w:eastAsia="Arial" w:hAnsi="Arial" w:cs="Arial"/>
@@ -438,7 +409,6 @@
               <w:t>ie</w:t>
             </w:r>
             <w:proofErr w:type="spellEnd"/>
-            <w:proofErr w:type="gramEnd"/>
             <w:r>
               <w:rPr>
                 <w:rFonts w:ascii="Arial" w:eastAsia="Arial" w:hAnsi="Arial" w:cs="Arial"/>
@@ -470,25 +440,7 @@
                 <w:b/>
                 <w:sz w:val="14"/>
               </w:rPr>
-              <w:t>{</w:t>
-            </w:r>
-            <w:proofErr w:type="gramStart"/>
-            <w:r>
-              <w:rPr>
-                <w:rFonts w:ascii="Arial" w:eastAsia="Arial" w:hAnsi="Arial" w:cs="Arial"/>
-                <w:b/>
-                <w:sz w:val="14"/>
-              </w:rPr>
-              <w:t>uf</w:t>
-            </w:r>
-            <w:proofErr w:type="gramEnd"/>
-            <w:r>
-              <w:rPr>
-                <w:rFonts w:ascii="Arial" w:eastAsia="Arial" w:hAnsi="Arial" w:cs="Arial"/>
-                <w:b/>
-                <w:sz w:val="14"/>
-              </w:rPr>
-              <w:t>}</w:t>
+              <w:t>{uf}</w:t>
             </w:r>
           </w:p>
         </w:tc>
@@ -517,7 +469,6 @@
               <w:t>{</w:t>
             </w:r>
             <w:proofErr w:type="spellStart"/>
-            <w:proofErr w:type="gramStart"/>
             <w:r>
               <w:rPr>
                 <w:rFonts w:ascii="Arial" w:eastAsia="Arial" w:hAnsi="Arial" w:cs="Arial"/>
@@ -527,7 +478,6 @@
               <w:t>municip</w:t>
             </w:r>
             <w:proofErr w:type="spellEnd"/>
-            <w:proofErr w:type="gramEnd"/>
             <w:r>
               <w:rPr>
                 <w:rFonts w:ascii="Arial" w:eastAsia="Arial" w:hAnsi="Arial" w:cs="Arial"/>
@@ -564,7 +514,6 @@
               <w:t>{</w:t>
             </w:r>
             <w:proofErr w:type="spellStart"/>
-            <w:proofErr w:type="gramStart"/>
             <w:r>
               <w:rPr>
                 <w:rFonts w:ascii="Arial" w:eastAsia="Arial" w:hAnsi="Arial" w:cs="Arial"/>
@@ -590,7 +539,6 @@
               <w:t>o</w:t>
             </w:r>
             <w:proofErr w:type="spellEnd"/>
-            <w:proofErr w:type="gramEnd"/>
             <w:r>
               <w:rPr>
                 <w:rFonts w:ascii="Arial" w:eastAsia="Arial" w:hAnsi="Arial" w:cs="Arial"/>
@@ -866,7 +814,7 @@
             <w:vAlign w:val="center"/>
           </w:tcPr>
           <w:p>
-            <w:bookmarkStart w:id="2" w:name="linha_anal"/>
+            <w:bookmarkStart w:id="3" w:name="linha_anal"/>
           </w:p>
         </w:tc>
         <w:tc>
@@ -948,7 +896,6 @@
               <w:t>{</w:t>
             </w:r>
             <w:proofErr w:type="spellStart"/>
-            <w:proofErr w:type="gramStart"/>
             <w:r>
               <w:rPr>
                 <w:rFonts w:ascii="Arial" w:eastAsia="Arial" w:hAnsi="Arial" w:cs="Arial"/>
@@ -957,7 +904,6 @@
               <w:t>cfop</w:t>
             </w:r>
             <w:proofErr w:type="spellEnd"/>
-            <w:proofErr w:type="gramEnd"/>
             <w:r>
               <w:rPr>
                 <w:rFonts w:ascii="Arial" w:eastAsia="Arial" w:hAnsi="Arial" w:cs="Arial"/>
@@ -992,7 +938,6 @@
               <w:t>{</w:t>
             </w:r>
             <w:proofErr w:type="spellStart"/>
-            <w:proofErr w:type="gramStart"/>
             <w:r>
               <w:rPr>
                 <w:rFonts w:ascii="Arial" w:eastAsia="Arial" w:hAnsi="Arial" w:cs="Arial"/>
@@ -1001,7 +946,6 @@
               <w:t>aliq</w:t>
             </w:r>
             <w:proofErr w:type="spellEnd"/>
-            <w:proofErr w:type="gramEnd"/>
             <w:r>
               <w:rPr>
                 <w:rFonts w:ascii="Arial" w:eastAsia="Arial" w:hAnsi="Arial" w:cs="Arial"/>
@@ -1036,7 +980,6 @@
               <w:t>{</w:t>
             </w:r>
             <w:proofErr w:type="spellStart"/>
-            <w:proofErr w:type="gramStart"/>
             <w:r>
               <w:rPr>
                 <w:rFonts w:ascii="Arial" w:eastAsia="Arial" w:hAnsi="Arial" w:cs="Arial"/>
@@ -1045,7 +988,6 @@
               <w:t>valop</w:t>
             </w:r>
             <w:proofErr w:type="spellEnd"/>
-            <w:proofErr w:type="gramEnd"/>
             <w:r>
               <w:rPr>
                 <w:rFonts w:ascii="Arial" w:eastAsia="Arial" w:hAnsi="Arial" w:cs="Arial"/>
@@ -1180,7 +1122,6 @@
               <w:t>{</w:t>
             </w:r>
             <w:proofErr w:type="spellStart"/>
-            <w:proofErr w:type="gramStart"/>
             <w:r>
               <w:rPr>
                 <w:rFonts w:ascii="Arial" w:eastAsia="Arial" w:hAnsi="Arial" w:cs="Arial"/>
@@ -1189,7 +1130,6 @@
               <w:t>bcst</w:t>
             </w:r>
             <w:proofErr w:type="spellEnd"/>
-            <w:proofErr w:type="gramEnd"/>
             <w:r>
               <w:rPr>
                 <w:rFonts w:ascii="Arial" w:eastAsia="Arial" w:hAnsi="Arial" w:cs="Arial"/>
@@ -1223,7 +1163,6 @@
               <w:t>{</w:t>
             </w:r>
             <w:proofErr w:type="spellStart"/>
-            <w:proofErr w:type="gramStart"/>
             <w:r>
               <w:rPr>
                 <w:rFonts w:ascii="Arial" w:eastAsia="Arial" w:hAnsi="Arial" w:cs="Arial"/>
@@ -1232,7 +1171,6 @@
               <w:t>icmsst</w:t>
             </w:r>
             <w:proofErr w:type="spellEnd"/>
-            <w:proofErr w:type="gramEnd"/>
             <w:r>
               <w:rPr>
                 <w:rFonts w:ascii="Arial" w:eastAsia="Arial" w:hAnsi="Arial" w:cs="Arial"/>
@@ -1310,7 +1248,6 @@
               <w:t>{</w:t>
             </w:r>
             <w:proofErr w:type="spellStart"/>
-            <w:proofErr w:type="gramStart"/>
             <w:r>
               <w:rPr>
                 <w:rFonts w:ascii="Arial" w:eastAsia="Arial" w:hAnsi="Arial" w:cs="Arial"/>
@@ -1319,7 +1256,6 @@
               <w:t>redbc</w:t>
             </w:r>
             <w:proofErr w:type="spellEnd"/>
-            <w:proofErr w:type="gramEnd"/>
             <w:r>
               <w:rPr>
                 <w:rFonts w:ascii="Arial" w:eastAsia="Arial" w:hAnsi="Arial" w:cs="Arial"/>
@@ -1330,7 +1266,7 @@
           </w:p>
         </w:tc>
       </w:tr>
-      <w:bookmarkEnd w:id="2"/>
+      <w:bookmarkEnd w:id="3"/>
     </w:tbl>
     <w:p>
       <w:pPr>
@@ -1389,7 +1325,7 @@
             <w:pPr>
               <w:jc w:val="center"/>
             </w:pPr>
-            <w:bookmarkStart w:id="3" w:name="resumo"/>
+            <w:bookmarkStart w:id="4" w:name="resumo"/>
             <w:bookmarkEnd w:id="0"/>
             <w:bookmarkEnd w:id="1"/>
             <w:r>
@@ -1672,7 +1608,7 @@
               <w:ind w:left="29"/>
               <w:jc w:val="center"/>
             </w:pPr>
-            <w:bookmarkStart w:id="4" w:name="resumo_linha"/>
+            <w:bookmarkStart w:id="5" w:name="resumo_linha"/>
             <w:r>
               <w:rPr>
                 <w:rFonts w:ascii="Arial" w:eastAsia="Arial" w:hAnsi="Arial" w:cs="Arial"/>
@@ -1906,8 +1842,8 @@
                 <w:sz w:val="14"/>
               </w:rPr>
             </w:pPr>
-            <w:bookmarkStart w:id="5" w:name="resumo_sep"/>
-            <w:bookmarkEnd w:id="4"/>
+            <w:bookmarkStart w:id="6" w:name="resumo_sep"/>
+            <w:bookmarkEnd w:id="5"/>
           </w:p>
         </w:tc>
       </w:tr>
@@ -1934,8 +1870,8 @@
                 <w:sz w:val="14"/>
               </w:rPr>
             </w:pPr>
-            <w:bookmarkStart w:id="6" w:name="resumo_total"/>
-            <w:bookmarkEnd w:id="5"/>
+            <w:bookmarkStart w:id="7" w:name="resumo_total"/>
+            <w:bookmarkEnd w:id="6"/>
           </w:p>
         </w:tc>
         <w:tc>
@@ -2261,9 +2197,9 @@
       </w:tr>
     </w:tbl>
     <w:p>
-      <w:bookmarkStart w:id="7" w:name="vazio"/>
-      <w:bookmarkEnd w:id="3"/>
-      <w:bookmarkEnd w:id="6"/>
+      <w:bookmarkStart w:id="8" w:name="vazio"/>
+      <w:bookmarkEnd w:id="4"/>
+      <w:bookmarkEnd w:id="7"/>
     </w:p>
     <w:p/>
     <w:p/>
@@ -2285,25 +2221,14 @@
           <w:sz w:val="48"/>
           <w:szCs w:val="48"/>
         </w:rPr>
-        <w:t>N</w:t>
+        <w:t>Não há registros para serem exibidos.</w:t>
       </w:r>
-      <w:bookmarkStart w:id="8" w:name="_GoBack"/>
       <w:bookmarkEnd w:id="8"/>
-      <w:r>
-        <w:rPr>
-          <w:rFonts w:ascii="Arial" w:hAnsi="Arial" w:cs="Arial"/>
-          <w:color w:val="C0C0C0"/>
-          <w:sz w:val="48"/>
-          <w:szCs w:val="48"/>
-        </w:rPr>
-        <w:t>ão há registros para serem exibidos.</w:t>
-      </w:r>
-      <w:bookmarkEnd w:id="7"/>
     </w:p>
     <w:p/>
     <w:sectPr>
-      <w:headerReference w:type="default" r:id="rId7"/>
-      <w:footerReference w:type="default" r:id="rId8"/>
+      <w:headerReference w:type="default" r:id="rId8"/>
+      <w:footerReference w:type="default" r:id="rId9"/>
       <w:pgSz w:w="16840" w:h="11900" w:orient="landscape" w:code="9"/>
       <w:pgMar w:top="567" w:right="567" w:bottom="1134" w:left="567" w:header="283" w:footer="113" w:gutter="0"/>
       <w:cols w:space="720"/>
@@ -2314,7 +2239,7 @@
 </file>
 
 <file path=word/endnotes.xml><?xml version="1.0" encoding="utf-8"?>
-<w:endnotes xmlns:wpc="http://schemas.microsoft.com/office/word/2010/wordprocessingCanvas" xmlns:mc="http://schemas.openxmlformats.org/markup-compatibility/2006" xmlns:o="urn:schemas-microsoft-com:office:office" xmlns:r="http://schemas.openxmlformats.org/officeDocument/2006/relationships" xmlns:m="http://schemas.openxmlformats.org/officeDocument/2006/math" xmlns:v="urn:schemas-microsoft-com:vml" xmlns:wp14="http://schemas.microsoft.com/office/word/2010/wordprocessingDrawing" xmlns:wp="http://schemas.openxmlformats.org/drawingml/2006/wordprocessingDrawing" xmlns:w10="urn:schemas-microsoft-com:office:word" xmlns:w="http://schemas.openxmlformats.org/wordprocessingml/2006/main" xmlns:w14="http://schemas.microsoft.com/office/word/2010/wordml" xmlns:w15="http://schemas.microsoft.com/office/word/2012/wordml" xmlns:wpg="http://schemas.microsoft.com/office/word/2010/wordprocessingGroup" xmlns:wpi="http://schemas.microsoft.com/office/word/2010/wordprocessingInk" xmlns:wne="http://schemas.microsoft.com/office/word/2006/wordml" xmlns:wps="http://schemas.microsoft.com/office/word/2010/wordprocessingShape" mc:Ignorable="w14 w15 wp14">
+<w:endnotes xmlns:wpc="http://schemas.microsoft.com/office/word/2010/wordprocessingCanvas" xmlns:mc="http://schemas.openxmlformats.org/markup-compatibility/2006" xmlns:o="urn:schemas-microsoft-com:office:office" xmlns:r="http://schemas.openxmlformats.org/officeDocument/2006/relationships" xmlns:m="http://schemas.openxmlformats.org/officeDocument/2006/math" xmlns:v="urn:schemas-microsoft-com:vml" xmlns:wp14="http://schemas.microsoft.com/office/word/2010/wordprocessingDrawing" xmlns:wp="http://schemas.openxmlformats.org/drawingml/2006/wordprocessingDrawing" xmlns:w10="urn:schemas-microsoft-com:office:word" xmlns:w="http://schemas.openxmlformats.org/wordprocessingml/2006/main" xmlns:w14="http://schemas.microsoft.com/office/word/2010/wordml" xmlns:wpg="http://schemas.microsoft.com/office/word/2010/wordprocessingGroup" xmlns:wpi="http://schemas.microsoft.com/office/word/2010/wordprocessingInk" xmlns:wne="http://schemas.microsoft.com/office/word/2006/wordml" xmlns:wps="http://schemas.microsoft.com/office/word/2010/wordprocessingShape" mc:Ignorable="w14 wp14">
   <w:endnote w:type="separator" w:id="-1">
     <w:p>
       <w:pPr>
@@ -2339,7 +2264,7 @@
 </file>
 
 <file path=word/footer1.xml><?xml version="1.0" encoding="utf-8"?>
-<w:ftr xmlns:wpc="http://schemas.microsoft.com/office/word/2010/wordprocessingCanvas" xmlns:mc="http://schemas.openxmlformats.org/markup-compatibility/2006" xmlns:o="urn:schemas-microsoft-com:office:office" xmlns:r="http://schemas.openxmlformats.org/officeDocument/2006/relationships" xmlns:m="http://schemas.openxmlformats.org/officeDocument/2006/math" xmlns:v="urn:schemas-microsoft-com:vml" xmlns:wp14="http://schemas.microsoft.com/office/word/2010/wordprocessingDrawing" xmlns:wp="http://schemas.openxmlformats.org/drawingml/2006/wordprocessingDrawing" xmlns:w10="urn:schemas-microsoft-com:office:word" xmlns:w="http://schemas.openxmlformats.org/wordprocessingml/2006/main" xmlns:w14="http://schemas.microsoft.com/office/word/2010/wordml" xmlns:w15="http://schemas.microsoft.com/office/word/2012/wordml" xmlns:wpg="http://schemas.microsoft.com/office/word/2010/wordprocessingGroup" xmlns:wpi="http://schemas.microsoft.com/office/word/2010/wordprocessingInk" xmlns:wne="http://schemas.microsoft.com/office/word/2006/wordml" xmlns:wps="http://schemas.microsoft.com/office/word/2010/wordprocessingShape" mc:Ignorable="w14 w15 wp14">
+<w:ftr xmlns:wpc="http://schemas.microsoft.com/office/word/2010/wordprocessingCanvas" xmlns:mc="http://schemas.openxmlformats.org/markup-compatibility/2006" xmlns:o="urn:schemas-microsoft-com:office:office" xmlns:r="http://schemas.openxmlformats.org/officeDocument/2006/relationships" xmlns:m="http://schemas.openxmlformats.org/officeDocument/2006/math" xmlns:v="urn:schemas-microsoft-com:vml" xmlns:wp14="http://schemas.microsoft.com/office/word/2010/wordprocessingDrawing" xmlns:wp="http://schemas.openxmlformats.org/drawingml/2006/wordprocessingDrawing" xmlns:w10="urn:schemas-microsoft-com:office:word" xmlns:w="http://schemas.openxmlformats.org/wordprocessingml/2006/main" xmlns:w14="http://schemas.microsoft.com/office/word/2010/wordml" xmlns:wpg="http://schemas.microsoft.com/office/word/2010/wordprocessingGroup" xmlns:wpi="http://schemas.microsoft.com/office/word/2010/wordprocessingInk" xmlns:wne="http://schemas.microsoft.com/office/word/2006/wordml" xmlns:wps="http://schemas.microsoft.com/office/word/2010/wordprocessingShape" mc:Ignorable="w14 wp14">
   <w:p>
     <w:pPr>
       <w:pStyle w:val="Rodap"/>
@@ -2637,7 +2562,6 @@
                       <wps:txbx>
                         <w:txbxContent>
                           <w:p>
-                            <w:proofErr w:type="gramStart"/>
                             <w:r>
                               <w:rPr>
                                 <w:rFonts w:ascii="Arial" w:eastAsia="Arial" w:hAnsi="Arial" w:cs="Arial"/>
@@ -2645,6 +2569,7 @@
                               </w:rPr>
                               <w:t>Versão</w:t>
                             </w:r>
+                            <w:proofErr w:type="gramStart"/>
                             <w:r>
                               <w:rPr>
                                 <w:rFonts w:ascii="Arial" w:eastAsia="Arial" w:hAnsi="Arial" w:cs="Arial"/>
@@ -2652,6 +2577,7 @@
                               </w:rPr>
                               <w:t xml:space="preserve">  </w:t>
                             </w:r>
+                            <w:proofErr w:type="gramEnd"/>
                             <w:r>
                               <w:rPr>
                                 <w:rFonts w:ascii="Arial" w:eastAsia="Arial" w:hAnsi="Arial" w:cs="Arial"/>
@@ -2659,7 +2585,6 @@
                               </w:rPr>
                               <w:t>2.3.5</w:t>
                             </w:r>
-                            <w:proofErr w:type="gramEnd"/>
                             <w:r>
                               <w:rPr>
                                 <w:rFonts w:ascii="Arial" w:eastAsia="Arial" w:hAnsi="Arial" w:cs="Arial"/>
@@ -5266,7 +5191,7 @@
         </mc:Choice>
         <mc:Fallback>
           <w:pict>
-            <v:group w14:anchorId="1069ABA2" id="Group 25121" o:spid="_x0000_s1044" style="position:absolute;margin-left:31.7pt;margin-top:528.9pt;width:781.5pt;height:50.75pt;z-index:251628544;mso-position-horizontal-relative:page;mso-position-vertical-relative:page;mso-width-relative:margin;mso-height-relative:margin" coordorigin="222" coordsize="99250,6445" o:gfxdata="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">
+            <v:group id="Group 25121" o:spid="_x0000_s1044" style="position:absolute;margin-left:31.7pt;margin-top:528.9pt;width:781.5pt;height:50.75pt;z-index:251628544;mso-position-horizontal-relative:page;mso-position-vertical-relative:page;mso-width-relative:margin;mso-height-relative:margin" coordorigin="222" coordsize="99250,6445" o:gfxdata="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">
               <v:shape id="Shape 2264" o:spid="_x0000_s1045" style="position:absolute;left:224;width:99216;height:0;visibility:visible;mso-wrap-style:square;v-text-anchor:top" coordsize="9931400,1" o:gfxdata="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" path="m,l9931400,1e" filled="f" strokeweight="1pt">
                 <v:stroke miterlimit="83231f" joinstyle="miter"/>
                 <v:path arrowok="t" textboxrect="0,0,9931400,1"/>
@@ -5398,7 +5323,6 @@
                 <v:textbox inset="0,0,0,0">
                   <w:txbxContent>
                     <w:p>
-                      <w:proofErr w:type="gramStart"/>
                       <w:r>
                         <w:rPr>
                           <w:rFonts w:ascii="Arial" w:eastAsia="Arial" w:hAnsi="Arial" w:cs="Arial"/>
@@ -5406,6 +5330,7 @@
                         </w:rPr>
                         <w:t>Versão</w:t>
                       </w:r>
+                      <w:proofErr w:type="gramStart"/>
                       <w:r>
                         <w:rPr>
                           <w:rFonts w:ascii="Arial" w:eastAsia="Arial" w:hAnsi="Arial" w:cs="Arial"/>
@@ -5413,6 +5338,7 @@
                         </w:rPr>
                         <w:t xml:space="preserve">  </w:t>
                       </w:r>
+                      <w:proofErr w:type="gramEnd"/>
                       <w:r>
                         <w:rPr>
                           <w:rFonts w:ascii="Arial" w:eastAsia="Arial" w:hAnsi="Arial" w:cs="Arial"/>
@@ -5420,7 +5346,6 @@
                         </w:rPr>
                         <w:t>2.3.5</w:t>
                       </w:r>
-                      <w:proofErr w:type="gramEnd"/>
                       <w:r>
                         <w:rPr>
                           <w:rFonts w:ascii="Arial" w:eastAsia="Arial" w:hAnsi="Arial" w:cs="Arial"/>
@@ -5866,7 +5791,7 @@
 </file>
 
 <file path=word/footnotes.xml><?xml version="1.0" encoding="utf-8"?>
-<w:footnotes xmlns:wpc="http://schemas.microsoft.com/office/word/2010/wordprocessingCanvas" xmlns:mc="http://schemas.openxmlformats.org/markup-compatibility/2006" xmlns:o="urn:schemas-microsoft-com:office:office" xmlns:r="http://schemas.openxmlformats.org/officeDocument/2006/relationships" xmlns:m="http://schemas.openxmlformats.org/officeDocument/2006/math" xmlns:v="urn:schemas-microsoft-com:vml" xmlns:wp14="http://schemas.microsoft.com/office/word/2010/wordprocessingDrawing" xmlns:wp="http://schemas.openxmlformats.org/drawingml/2006/wordprocessingDrawing" xmlns:w10="urn:schemas-microsoft-com:office:word" xmlns:w="http://schemas.openxmlformats.org/wordprocessingml/2006/main" xmlns:w14="http://schemas.microsoft.com/office/word/2010/wordml" xmlns:w15="http://schemas.microsoft.com/office/word/2012/wordml" xmlns:wpg="http://schemas.microsoft.com/office/word/2010/wordprocessingGroup" xmlns:wpi="http://schemas.microsoft.com/office/word/2010/wordprocessingInk" xmlns:wne="http://schemas.microsoft.com/office/word/2006/wordml" xmlns:wps="http://schemas.microsoft.com/office/word/2010/wordprocessingShape" mc:Ignorable="w14 w15 wp14">
+<w:footnotes xmlns:wpc="http://schemas.microsoft.com/office/word/2010/wordprocessingCanvas" xmlns:mc="http://schemas.openxmlformats.org/markup-compatibility/2006" xmlns:o="urn:schemas-microsoft-com:office:office" xmlns:r="http://schemas.openxmlformats.org/officeDocument/2006/relationships" xmlns:m="http://schemas.openxmlformats.org/officeDocument/2006/math" xmlns:v="urn:schemas-microsoft-com:vml" xmlns:wp14="http://schemas.microsoft.com/office/word/2010/wordprocessingDrawing" xmlns:wp="http://schemas.openxmlformats.org/drawingml/2006/wordprocessingDrawing" xmlns:w10="urn:schemas-microsoft-com:office:word" xmlns:w="http://schemas.openxmlformats.org/wordprocessingml/2006/main" xmlns:w14="http://schemas.microsoft.com/office/word/2010/wordml" xmlns:wpg="http://schemas.microsoft.com/office/word/2010/wordprocessingGroup" xmlns:wpi="http://schemas.microsoft.com/office/word/2010/wordprocessingInk" xmlns:wne="http://schemas.microsoft.com/office/word/2006/wordml" xmlns:wps="http://schemas.microsoft.com/office/word/2010/wordprocessingShape" mc:Ignorable="w14 wp14">
   <w:footnote w:type="separator" w:id="-1">
     <w:p>
       <w:pPr>
@@ -5891,13 +5816,14 @@
 </file>
 
 <file path=word/header1.xml><?xml version="1.0" encoding="utf-8"?>
-<w:hdr xmlns:wpc="http://schemas.microsoft.com/office/word/2010/wordprocessingCanvas" xmlns:mc="http://schemas.openxmlformats.org/markup-compatibility/2006" xmlns:o="urn:schemas-microsoft-com:office:office" xmlns:r="http://schemas.openxmlformats.org/officeDocument/2006/relationships" xmlns:m="http://schemas.openxmlformats.org/officeDocument/2006/math" xmlns:v="urn:schemas-microsoft-com:vml" xmlns:wp14="http://schemas.microsoft.com/office/word/2010/wordprocessingDrawing" xmlns:wp="http://schemas.openxmlformats.org/drawingml/2006/wordprocessingDrawing" xmlns:w10="urn:schemas-microsoft-com:office:word" xmlns:w="http://schemas.openxmlformats.org/wordprocessingml/2006/main" xmlns:w14="http://schemas.microsoft.com/office/word/2010/wordml" xmlns:w15="http://schemas.microsoft.com/office/word/2012/wordml" xmlns:wpg="http://schemas.microsoft.com/office/word/2010/wordprocessingGroup" xmlns:wpi="http://schemas.microsoft.com/office/word/2010/wordprocessingInk" xmlns:wne="http://schemas.microsoft.com/office/word/2006/wordml" xmlns:wps="http://schemas.microsoft.com/office/word/2010/wordprocessingShape" mc:Ignorable="w14 w15 wp14">
+<w:hdr xmlns:wpc="http://schemas.microsoft.com/office/word/2010/wordprocessingCanvas" xmlns:mc="http://schemas.openxmlformats.org/markup-compatibility/2006" xmlns:o="urn:schemas-microsoft-com:office:office" xmlns:r="http://schemas.openxmlformats.org/officeDocument/2006/relationships" xmlns:m="http://schemas.openxmlformats.org/officeDocument/2006/math" xmlns:v="urn:schemas-microsoft-com:vml" xmlns:wp14="http://schemas.microsoft.com/office/word/2010/wordprocessingDrawing" xmlns:wp="http://schemas.openxmlformats.org/drawingml/2006/wordprocessingDrawing" xmlns:w10="urn:schemas-microsoft-com:office:word" xmlns:w="http://schemas.openxmlformats.org/wordprocessingml/2006/main" xmlns:w14="http://schemas.microsoft.com/office/word/2010/wordml" xmlns:wpg="http://schemas.microsoft.com/office/word/2010/wordprocessingGroup" xmlns:wpi="http://schemas.microsoft.com/office/word/2010/wordprocessingInk" xmlns:wne="http://schemas.microsoft.com/office/word/2006/wordml" xmlns:wps="http://schemas.microsoft.com/office/word/2010/wordprocessingShape" mc:Ignorable="w14 wp14">
   <w:p>
     <w:pPr>
       <w:pStyle w:val="Cabealho"/>
       <w:rPr>
         <w:sz w:val="2"/>
         <w:szCs w:val="2"/>
+        <w:u w:val="single"/>
       </w:rPr>
     </w:pPr>
     <w:r>
@@ -5905,29 +5831,14 @@
         <w:noProof/>
         <w:sz w:val="2"/>
         <w:szCs w:val="2"/>
+        <w:u w:val="single"/>
       </w:rPr>
       <mc:AlternateContent>
         <mc:Choice Requires="wpg">
           <w:drawing>
-            <wp:anchor distT="0" distB="0" distL="114300" distR="114300" simplePos="0" relativeHeight="251658240" behindDoc="0" locked="0" layoutInCell="1" allowOverlap="1">
-              <wp:simplePos x="0" y="0"/>
-              <wp:positionH relativeFrom="column">
-                <wp:posOffset>635</wp:posOffset>
-              </wp:positionH>
-              <wp:positionV relativeFrom="paragraph">
-                <wp:posOffset>15875</wp:posOffset>
-              </wp:positionV>
+            <wp:inline distT="0" distB="0" distL="0" distR="0">
               <wp:extent cx="9942195" cy="457835"/>
               <wp:effectExtent l="0" t="0" r="20955" b="37465"/>
-              <wp:wrapTight wrapText="bothSides">
-                <wp:wrapPolygon edited="0">
-                  <wp:start x="0" y="0"/>
-                  <wp:lineTo x="0" y="22469"/>
-                  <wp:lineTo x="21604" y="22469"/>
-                  <wp:lineTo x="21604" y="0"/>
-                  <wp:lineTo x="0" y="0"/>
-                </wp:wrapPolygon>
-              </wp:wrapTight>
               <wp:docPr id="7" name="Cabeca"/>
               <wp:cNvGraphicFramePr/>
               <a:graphic xmlns:a="http://schemas.openxmlformats.org/drawingml/2006/main">
@@ -6886,12 +6797,12 @@
                   </wpg:wgp>
                 </a:graphicData>
               </a:graphic>
-            </wp:anchor>
+            </wp:inline>
           </w:drawing>
         </mc:Choice>
         <mc:Fallback>
           <w:pict>
-            <v:group id="Cabeca" o:spid="_x0000_s1026" style="position:absolute;margin-left:.05pt;margin-top:1.25pt;width:782.85pt;height:36.05pt;z-index:251658240" coordsize="99424,4578" o:gfxdata="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">
+            <v:group id="Cabeca" o:spid="_x0000_s1026" style="width:782.85pt;height:36.05pt;mso-position-horizontal-relative:char;mso-position-vertical-relative:line" coordsize="99424,4578" o:gfxdata="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">
               <v:shapetype id="_x0000_t202" coordsize="21600,21600" o:spt="202" path="m,l,21600r21600,l21600,xe">
                 <v:stroke joinstyle="miter"/>
                 <v:path gradientshapeok="t" o:connecttype="rect"/>
@@ -7198,7 +7109,7 @@
                   </w:txbxContent>
                 </v:textbox>
               </v:shape>
-              <w10:wrap type="tight"/>
+              <w10:anchorlock/>
             </v:group>
           </w:pict>
         </mc:Fallback>
@@ -8161,7 +8072,7 @@
 </file>
 
 <file path=word/styles.xml><?xml version="1.0" encoding="utf-8"?>
-<w:styles xmlns:mc="http://schemas.openxmlformats.org/markup-compatibility/2006" xmlns:r="http://schemas.openxmlformats.org/officeDocument/2006/relationships" xmlns:w="http://schemas.openxmlformats.org/wordprocessingml/2006/main" xmlns:w14="http://schemas.microsoft.com/office/word/2010/wordml" xmlns:w15="http://schemas.microsoft.com/office/word/2012/wordml" mc:Ignorable="w14 w15">
+<w:styles xmlns:mc="http://schemas.openxmlformats.org/markup-compatibility/2006" xmlns:r="http://schemas.openxmlformats.org/officeDocument/2006/relationships" xmlns:w="http://schemas.openxmlformats.org/wordprocessingml/2006/main" xmlns:w14="http://schemas.microsoft.com/office/word/2010/wordml" mc:Ignorable="w14">
   <w:docDefaults>
     <w:rPrDefault>
       <w:rPr>
@@ -8177,378 +8088,419 @@
       </w:pPr>
     </w:pPrDefault>
   </w:docDefaults>
-  <w:latentStyles w:defLockedState="0" w:defUIPriority="99" w:defSemiHidden="0" w:defUnhideWhenUsed="0" w:defQFormat="0" w:count="371">
-    <w:lsdException w:name="Normal" w:uiPriority="0" w:qFormat="1"/>
-    <w:lsdException w:name="heading 1" w:uiPriority="9" w:qFormat="1"/>
-    <w:lsdException w:name="heading 2" w:semiHidden="1" w:uiPriority="9" w:unhideWhenUsed="1" w:qFormat="1"/>
-    <w:lsdException w:name="heading 3" w:semiHidden="1" w:uiPriority="9" w:unhideWhenUsed="1" w:qFormat="1"/>
-    <w:lsdException w:name="heading 4" w:semiHidden="1" w:uiPriority="9" w:unhideWhenUsed="1" w:qFormat="1"/>
-    <w:lsdException w:name="heading 5" w:semiHidden="1" w:uiPriority="9" w:unhideWhenUsed="1" w:qFormat="1"/>
-    <w:lsdException w:name="heading 6" w:semiHidden="1" w:uiPriority="9" w:unhideWhenUsed="1" w:qFormat="1"/>
-    <w:lsdException w:name="heading 7" w:semiHidden="1" w:uiPriority="9" w:unhideWhenUsed="1" w:qFormat="1"/>
-    <w:lsdException w:name="heading 8" w:semiHidden="1" w:uiPriority="9" w:unhideWhenUsed="1" w:qFormat="1"/>
-    <w:lsdException w:name="heading 9" w:semiHidden="1" w:uiPriority="9" w:unhideWhenUsed="1" w:qFormat="1"/>
-    <w:lsdException w:name="index 1" w:semiHidden="1" w:unhideWhenUsed="1"/>
-    <w:lsdException w:name="index 2" w:semiHidden="1" w:unhideWhenUsed="1"/>
-    <w:lsdException w:name="index 3" w:semiHidden="1" w:unhideWhenUsed="1"/>
-    <w:lsdException w:name="index 4" w:semiHidden="1" w:unhideWhenUsed="1"/>
-    <w:lsdException w:name="index 5" w:semiHidden="1" w:unhideWhenUsed="1"/>
-    <w:lsdException w:name="index 6" w:semiHidden="1" w:unhideWhenUsed="1"/>
-    <w:lsdException w:name="index 7" w:semiHidden="1" w:unhideWhenUsed="1"/>
-    <w:lsdException w:name="index 8" w:semiHidden="1" w:unhideWhenUsed="1"/>
-    <w:lsdException w:name="index 9" w:semiHidden="1" w:unhideWhenUsed="1"/>
-    <w:lsdException w:name="toc 1" w:semiHidden="1" w:uiPriority="39" w:unhideWhenUsed="1"/>
-    <w:lsdException w:name="toc 2" w:semiHidden="1" w:uiPriority="39" w:unhideWhenUsed="1"/>
-    <w:lsdException w:name="toc 3" w:semiHidden="1" w:uiPriority="39" w:unhideWhenUsed="1"/>
-    <w:lsdException w:name="toc 4" w:semiHidden="1" w:uiPriority="39" w:unhideWhenUsed="1"/>
-    <w:lsdException w:name="toc 5" w:semiHidden="1" w:uiPriority="39" w:unhideWhenUsed="1"/>
-    <w:lsdException w:name="toc 6" w:semiHidden="1" w:uiPriority="39" w:unhideWhenUsed="1"/>
-    <w:lsdException w:name="toc 7" w:semiHidden="1" w:uiPriority="39" w:unhideWhenUsed="1"/>
-    <w:lsdException w:name="toc 8" w:semiHidden="1" w:uiPriority="39" w:unhideWhenUsed="1"/>
-    <w:lsdException w:name="toc 9" w:semiHidden="1" w:uiPriority="39" w:unhideWhenUsed="1"/>
-    <w:lsdException w:name="Normal Indent" w:semiHidden="1" w:unhideWhenUsed="1"/>
-    <w:lsdException w:name="footnote text" w:semiHidden="1" w:unhideWhenUsed="1"/>
-    <w:lsdException w:name="annotation text" w:semiHidden="1" w:unhideWhenUsed="1"/>
-    <w:lsdException w:name="header" w:semiHidden="1" w:unhideWhenUsed="1"/>
-    <w:lsdException w:name="footer" w:semiHidden="1" w:unhideWhenUsed="1"/>
-    <w:lsdException w:name="index heading" w:semiHidden="1" w:unhideWhenUsed="1"/>
-    <w:lsdException w:name="caption" w:semiHidden="1" w:uiPriority="35" w:unhideWhenUsed="1" w:qFormat="1"/>
-    <w:lsdException w:name="table of figures" w:semiHidden="1" w:unhideWhenUsed="1"/>
-    <w:lsdException w:name="envelope address" w:semiHidden="1" w:unhideWhenUsed="1"/>
-    <w:lsdException w:name="envelope return" w:semiHidden="1" w:unhideWhenUsed="1"/>
-    <w:lsdException w:name="footnote reference" w:semiHidden="1" w:unhideWhenUsed="1"/>
-    <w:lsdException w:name="annotation reference" w:semiHidden="1" w:unhideWhenUsed="1"/>
-    <w:lsdException w:name="line number" w:semiHidden="1" w:unhideWhenUsed="1"/>
-    <w:lsdException w:name="page number" w:semiHidden="1" w:unhideWhenUsed="1"/>
-    <w:lsdException w:name="endnote reference" w:semiHidden="1" w:unhideWhenUsed="1"/>
-    <w:lsdException w:name="endnote text" w:semiHidden="1" w:unhideWhenUsed="1"/>
-    <w:lsdException w:name="table of authorities" w:semiHidden="1" w:unhideWhenUsed="1"/>
-    <w:lsdException w:name="macro" w:semiHidden="1" w:unhideWhenUsed="1"/>
-    <w:lsdException w:name="toa heading" w:semiHidden="1" w:unhideWhenUsed="1"/>
-    <w:lsdException w:name="List" w:semiHidden="1" w:unhideWhenUsed="1"/>
-    <w:lsdException w:name="List Bullet" w:semiHidden="1" w:unhideWhenUsed="1"/>
-    <w:lsdException w:name="List Number" w:semiHidden="1" w:unhideWhenUsed="1"/>
-    <w:lsdException w:name="List 2" w:semiHidden="1" w:unhideWhenUsed="1"/>
-    <w:lsdException w:name="List 3" w:semiHidden="1" w:unhideWhenUsed="1"/>
-    <w:lsdException w:name="List 4" w:semiHidden="1" w:unhideWhenUsed="1"/>
-    <w:lsdException w:name="List 5" w:semiHidden="1" w:unhideWhenUsed="1"/>
-    <w:lsdException w:name="List Bullet 2" w:semiHidden="1" w:unhideWhenUsed="1"/>
-    <w:lsdException w:name="List Bullet 3" w:semiHidden="1" w:unhideWhenUsed="1"/>
-    <w:lsdException w:name="List Bullet 4" w:semiHidden="1" w:unhideWhenUsed="1"/>
-    <w:lsdException w:name="List Bullet 5" w:semiHidden="1" w:unhideWhenUsed="1"/>
-    <w:lsdException w:name="List Number 2" w:semiHidden="1" w:unhideWhenUsed="1"/>
-    <w:lsdException w:name="List Number 3" w:semiHidden="1" w:unhideWhenUsed="1"/>
-    <w:lsdException w:name="List Number 4" w:semiHidden="1" w:unhideWhenUsed="1"/>
-    <w:lsdException w:name="List Number 5" w:semiHidden="1" w:unhideWhenUsed="1"/>
-    <w:lsdException w:name="Title" w:uiPriority="10" w:qFormat="1"/>
-    <w:lsdException w:name="Closing" w:semiHidden="1" w:unhideWhenUsed="1"/>
-    <w:lsdException w:name="Signature" w:semiHidden="1" w:unhideWhenUsed="1"/>
-    <w:lsdException w:name="Default Paragraph Font" w:semiHidden="1" w:uiPriority="1" w:unhideWhenUsed="1"/>
-    <w:lsdException w:name="Body Text" w:semiHidden="1" w:unhideWhenUsed="1"/>
-    <w:lsdException w:name="Body Text Indent" w:semiHidden="1" w:unhideWhenUsed="1"/>
-    <w:lsdException w:name="List Continue" w:semiHidden="1" w:unhideWhenUsed="1"/>
-    <w:lsdException w:name="List Continue 2" w:semiHidden="1" w:unhideWhenUsed="1"/>
-    <w:lsdException w:name="List Continue 3" w:semiHidden="1" w:unhideWhenUsed="1"/>
-    <w:lsdException w:name="List Continue 4" w:semiHidden="1" w:unhideWhenUsed="1"/>
-    <w:lsdException w:name="List Continue 5" w:semiHidden="1" w:unhideWhenUsed="1"/>
-    <w:lsdException w:name="Message Header" w:semiHidden="1" w:unhideWhenUsed="1"/>
-    <w:lsdException w:name="Subtitle" w:uiPriority="11" w:qFormat="1"/>
-    <w:lsdException w:name="Salutation" w:semiHidden="1" w:unhideWhenUsed="1"/>
-    <w:lsdException w:name="Date" w:semiHidden="1" w:unhideWhenUsed="1"/>
-    <w:lsdException w:name="Body Text First Indent" w:semiHidden="1" w:unhideWhenUsed="1"/>
-    <w:lsdException w:name="Body Text First Indent 2" w:semiHidden="1" w:unhideWhenUsed="1"/>
-    <w:lsdException w:name="Note Heading" w:semiHidden="1" w:unhideWhenUsed="1"/>
-    <w:lsdException w:name="Body Text 2" w:semiHidden="1" w:unhideWhenUsed="1"/>
-    <w:lsdException w:name="Body Text 3" w:semiHidden="1" w:unhideWhenUsed="1"/>
-    <w:lsdException w:name="Body Text Indent 2" w:semiHidden="1" w:unhideWhenUsed="1"/>
-    <w:lsdException w:name="Body Text Indent 3" w:semiHidden="1" w:unhideWhenUsed="1"/>
-    <w:lsdException w:name="Block Text" w:semiHidden="1" w:unhideWhenUsed="1"/>
-    <w:lsdException w:name="Hyperlink" w:semiHidden="1" w:unhideWhenUsed="1"/>
-    <w:lsdException w:name="FollowedHyperlink" w:semiHidden="1" w:unhideWhenUsed="1"/>
-    <w:lsdException w:name="Strong" w:uiPriority="22" w:qFormat="1"/>
-    <w:lsdException w:name="Emphasis" w:uiPriority="20" w:qFormat="1"/>
-    <w:lsdException w:name="Document Map" w:semiHidden="1" w:unhideWhenUsed="1"/>
-    <w:lsdException w:name="Plain Text" w:semiHidden="1" w:unhideWhenUsed="1"/>
-    <w:lsdException w:name="E-mail Signature" w:semiHidden="1" w:unhideWhenUsed="1"/>
-    <w:lsdException w:name="HTML Top of Form" w:semiHidden="1" w:unhideWhenUsed="1"/>
-    <w:lsdException w:name="HTML Bottom of Form" w:semiHidden="1" w:unhideWhenUsed="1"/>
-    <w:lsdException w:name="Normal (Web)" w:semiHidden="1" w:unhideWhenUsed="1"/>
-    <w:lsdException w:name="HTML Acronym" w:semiHidden="1" w:unhideWhenUsed="1"/>
-    <w:lsdException w:name="HTML Address" w:semiHidden="1" w:unhideWhenUsed="1"/>
-    <w:lsdException w:name="HTML Cite" w:semiHidden="1" w:unhideWhenUsed="1"/>
-    <w:lsdException w:name="HTML Code" w:semiHidden="1" w:unhideWhenUsed="1"/>
-    <w:lsdException w:name="HTML Definition" w:semiHidden="1" w:unhideWhenUsed="1"/>
-    <w:lsdException w:name="HTML Keyboard" w:semiHidden="1" w:unhideWhenUsed="1"/>
-    <w:lsdException w:name="HTML Preformatted" w:semiHidden="1" w:unhideWhenUsed="1"/>
-    <w:lsdException w:name="HTML Sample" w:semiHidden="1" w:unhideWhenUsed="1"/>
-    <w:lsdException w:name="HTML Typewriter" w:semiHidden="1" w:unhideWhenUsed="1"/>
-    <w:lsdException w:name="HTML Variable" w:semiHidden="1" w:unhideWhenUsed="1"/>
-    <w:lsdException w:name="Normal Table" w:semiHidden="1" w:unhideWhenUsed="1"/>
-    <w:lsdException w:name="annotation subject" w:semiHidden="1" w:unhideWhenUsed="1"/>
-    <w:lsdException w:name="No List" w:semiHidden="1" w:unhideWhenUsed="1"/>
-    <w:lsdException w:name="Outline List 1" w:semiHidden="1" w:unhideWhenUsed="1"/>
-    <w:lsdException w:name="Outline List 2" w:semiHidden="1" w:unhideWhenUsed="1"/>
-    <w:lsdException w:name="Outline List 3" w:semiHidden="1" w:unhideWhenUsed="1"/>
-    <w:lsdException w:name="Table Simple 1" w:semiHidden="1" w:unhideWhenUsed="1"/>
-    <w:lsdException w:name="Table Simple 2" w:semiHidden="1" w:unhideWhenUsed="1"/>
-    <w:lsdException w:name="Table Simple 3" w:semiHidden="1" w:unhideWhenUsed="1"/>
-    <w:lsdException w:name="Table Classic 1" w:semiHidden="1" w:unhideWhenUsed="1"/>
-    <w:lsdException w:name="Table Classic 2" w:semiHidden="1" w:unhideWhenUsed="1"/>
-    <w:lsdException w:name="Table Classic 3" w:semiHidden="1" w:unhideWhenUsed="1"/>
-    <w:lsdException w:name="Table Classic 4" w:semiHidden="1" w:unhideWhenUsed="1"/>
-    <w:lsdException w:name="Table Colorful 1" w:semiHidden="1" w:unhideWhenUsed="1"/>
-    <w:lsdException w:name="Table Colorful 2" w:semiHidden="1" w:unhideWhenUsed="1"/>
-    <w:lsdException w:name="Table Colorful 3" w:semiHidden="1" w:unhideWhenUsed="1"/>
-    <w:lsdException w:name="Table Columns 1" w:semiHidden="1" w:unhideWhenUsed="1"/>
-    <w:lsdException w:name="Table Columns 2" w:semiHidden="1" w:unhideWhenUsed="1"/>
-    <w:lsdException w:name="Table Columns 3" w:semiHidden="1" w:unhideWhenUsed="1"/>
-    <w:lsdException w:name="Table Columns 4" w:semiHidden="1" w:unhideWhenUsed="1"/>
-    <w:lsdException w:name="Table Columns 5" w:semiHidden="1" w:unhideWhenUsed="1"/>
-    <w:lsdException w:name="Table Grid 1" w:semiHidden="1" w:unhideWhenUsed="1"/>
-    <w:lsdException w:name="Table Grid 2" w:semiHidden="1" w:unhideWhenUsed="1"/>
-    <w:lsdException w:name="Table Grid 3" w:semiHidden="1" w:unhideWhenUsed="1"/>
-    <w:lsdException w:name="Table Grid 4" w:semiHidden="1" w:unhideWhenUsed="1"/>
-    <w:lsdException w:name="Table Grid 5" w:semiHidden="1" w:unhideWhenUsed="1"/>
-    <w:lsdException w:name="Table Grid 6" w:semiHidden="1" w:unhideWhenUsed="1"/>
-    <w:lsdException w:name="Table Grid 7" w:semiHidden="1" w:unhideWhenUsed="1"/>
-    <w:lsdException w:name="Table Grid 8" w:semiHidden="1" w:unhideWhenUsed="1"/>
-    <w:lsdException w:name="Table List 1" w:semiHidden="1" w:unhideWhenUsed="1"/>
-    <w:lsdException w:name="Table List 2" w:semiHidden="1" w:unhideWhenUsed="1"/>
-    <w:lsdException w:name="Table List 3" w:semiHidden="1" w:unhideWhenUsed="1"/>
-    <w:lsdException w:name="Table List 4" w:semiHidden="1" w:unhideWhenUsed="1"/>
-    <w:lsdException w:name="Table List 5" w:semiHidden="1" w:unhideWhenUsed="1"/>
-    <w:lsdException w:name="Table List 6" w:semiHidden="1" w:unhideWhenUsed="1"/>
-    <w:lsdException w:name="Table List 7" w:semiHidden="1" w:unhideWhenUsed="1"/>
-    <w:lsdException w:name="Table List 8" w:semiHidden="1" w:unhideWhenUsed="1"/>
-    <w:lsdException w:name="Table 3D effects 1" w:semiHidden="1" w:unhideWhenUsed="1"/>
-    <w:lsdException w:name="Table 3D effects 2" w:semiHidden="1" w:unhideWhenUsed="1"/>
-    <w:lsdException w:name="Table 3D effects 3" w:semiHidden="1" w:unhideWhenUsed="1"/>
-    <w:lsdException w:name="Table Contemporary" w:semiHidden="1" w:unhideWhenUsed="1"/>
-    <w:lsdException w:name="Table Elegant" w:semiHidden="1" w:unhideWhenUsed="1"/>
-    <w:lsdException w:name="Table Professional" w:semiHidden="1" w:unhideWhenUsed="1"/>
-    <w:lsdException w:name="Table Subtle 1" w:semiHidden="1" w:unhideWhenUsed="1"/>
-    <w:lsdException w:name="Table Subtle 2" w:semiHidden="1" w:unhideWhenUsed="1"/>
-    <w:lsdException w:name="Table Web 1" w:semiHidden="1" w:unhideWhenUsed="1"/>
-    <w:lsdException w:name="Table Web 2" w:semiHidden="1" w:unhideWhenUsed="1"/>
-    <w:lsdException w:name="Table Web 3" w:semiHidden="1" w:unhideWhenUsed="1"/>
-    <w:lsdException w:name="Balloon Text" w:semiHidden="1" w:unhideWhenUsed="1"/>
-    <w:lsdException w:name="Table Grid" w:uiPriority="39"/>
-    <w:lsdException w:name="Table Theme" w:semiHidden="1" w:unhideWhenUsed="1"/>
-    <w:lsdException w:name="Placeholder Text" w:semiHidden="1"/>
-    <w:lsdException w:name="No Spacing" w:uiPriority="1" w:qFormat="1"/>
-    <w:lsdException w:name="Light Shading" w:uiPriority="60"/>
-    <w:lsdException w:name="Light List" w:uiPriority="61"/>
-    <w:lsdException w:name="Light Grid" w:uiPriority="62"/>
-    <w:lsdException w:name="Medium Shading 1" w:uiPriority="63"/>
-    <w:lsdException w:name="Medium Shading 2" w:uiPriority="64"/>
-    <w:lsdException w:name="Medium List 1" w:uiPriority="65"/>
-    <w:lsdException w:name="Medium List 2" w:uiPriority="66"/>
-    <w:lsdException w:name="Medium Grid 1" w:uiPriority="67"/>
-    <w:lsdException w:name="Medium Grid 2" w:uiPriority="68"/>
-    <w:lsdException w:name="Medium Grid 3" w:uiPriority="69"/>
-    <w:lsdException w:name="Dark List" w:uiPriority="70"/>
-    <w:lsdException w:name="Colorful Shading" w:uiPriority="71"/>
-    <w:lsdException w:name="Colorful List" w:uiPriority="72"/>
-    <w:lsdException w:name="Colorful Grid" w:uiPriority="73"/>
-    <w:lsdException w:name="Light Shading Accent 1" w:uiPriority="60"/>
-    <w:lsdException w:name="Light List Accent 1" w:uiPriority="61"/>
-    <w:lsdException w:name="Light Grid Accent 1" w:uiPriority="62"/>
-    <w:lsdException w:name="Medium Shading 1 Accent 1" w:uiPriority="63"/>
-    <w:lsdException w:name="Medium Shading 2 Accent 1" w:uiPriority="64"/>
-    <w:lsdException w:name="Medium List 1 Accent 1" w:uiPriority="65"/>
-    <w:lsdException w:name="Revision" w:semiHidden="1"/>
-    <w:lsdException w:name="List Paragraph" w:uiPriority="34" w:qFormat="1"/>
-    <w:lsdException w:name="Quote" w:uiPriority="29" w:qFormat="1"/>
-    <w:lsdException w:name="Intense Quote" w:uiPriority="30" w:qFormat="1"/>
-    <w:lsdException w:name="Medium List 2 Accent 1" w:uiPriority="66"/>
-    <w:lsdException w:name="Medium Grid 1 Accent 1" w:uiPriority="67"/>
-    <w:lsdException w:name="Medium Grid 2 Accent 1" w:uiPriority="68"/>
-    <w:lsdException w:name="Medium Grid 3 Accent 1" w:uiPriority="69"/>
-    <w:lsdException w:name="Dark List Accent 1" w:uiPriority="70"/>
-    <w:lsdException w:name="Colorful Shading Accent 1" w:uiPriority="71"/>
-    <w:lsdException w:name="Colorful List Accent 1" w:uiPriority="72"/>
-    <w:lsdException w:name="Colorful Grid Accent 1" w:uiPriority="73"/>
-    <w:lsdException w:name="Light Shading Accent 2" w:uiPriority="60"/>
-    <w:lsdException w:name="Light List Accent 2" w:uiPriority="61"/>
-    <w:lsdException w:name="Light Grid Accent 2" w:uiPriority="62"/>
-    <w:lsdException w:name="Medium Shading 1 Accent 2" w:uiPriority="63"/>
-    <w:lsdException w:name="Medium Shading 2 Accent 2" w:uiPriority="64"/>
-    <w:lsdException w:name="Medium List 1 Accent 2" w:uiPriority="65"/>
-    <w:lsdException w:name="Medium List 2 Accent 2" w:uiPriority="66"/>
-    <w:lsdException w:name="Medium Grid 1 Accent 2" w:uiPriority="67"/>
-    <w:lsdException w:name="Medium Grid 2 Accent 2" w:uiPriority="68"/>
-    <w:lsdException w:name="Medium Grid 3 Accent 2" w:uiPriority="69"/>
-    <w:lsdException w:name="Dark List Accent 2" w:uiPriority="70"/>
-    <w:lsdException w:name="Colorful Shading Accent 2" w:uiPriority="71"/>
-    <w:lsdException w:name="Colorful List Accent 2" w:uiPriority="72"/>
-    <w:lsdException w:name="Colorful Grid Accent 2" w:uiPriority="73"/>
-    <w:lsdException w:name="Light Shading Accent 3" w:uiPriority="60"/>
-    <w:lsdException w:name="Light List Accent 3" w:uiPriority="61"/>
-    <w:lsdException w:name="Light Grid Accent 3" w:uiPriority="62"/>
-    <w:lsdException w:name="Medium Shading 1 Accent 3" w:uiPriority="63"/>
-    <w:lsdException w:name="Medium Shading 2 Accent 3" w:uiPriority="64"/>
-    <w:lsdException w:name="Medium List 1 Accent 3" w:uiPriority="65"/>
-    <w:lsdException w:name="Medium List 2 Accent 3" w:uiPriority="66"/>
-    <w:lsdException w:name="Medium Grid 1 Accent 3" w:uiPriority="67"/>
-    <w:lsdException w:name="Medium Grid 2 Accent 3" w:uiPriority="68"/>
-    <w:lsdException w:name="Medium Grid 3 Accent 3" w:uiPriority="69"/>
-    <w:lsdException w:name="Dark List Accent 3" w:uiPriority="70"/>
-    <w:lsdException w:name="Colorful Shading Accent 3" w:uiPriority="71"/>
-    <w:lsdException w:name="Colorful List Accent 3" w:uiPriority="72"/>
-    <w:lsdException w:name="Colorful Grid Accent 3" w:uiPriority="73"/>
-    <w:lsdException w:name="Light Shading Accent 4" w:uiPriority="60"/>
-    <w:lsdException w:name="Light List Accent 4" w:uiPriority="61"/>
-    <w:lsdException w:name="Light Grid Accent 4" w:uiPriority="62"/>
-    <w:lsdException w:name="Medium Shading 1 Accent 4" w:uiPriority="63"/>
-    <w:lsdException w:name="Medium Shading 2 Accent 4" w:uiPriority="64"/>
-    <w:lsdException w:name="Medium List 1 Accent 4" w:uiPriority="65"/>
-    <w:lsdException w:name="Medium List 2 Accent 4" w:uiPriority="66"/>
-    <w:lsdException w:name="Medium Grid 1 Accent 4" w:uiPriority="67"/>
-    <w:lsdException w:name="Medium Grid 2 Accent 4" w:uiPriority="68"/>
-    <w:lsdException w:name="Medium Grid 3 Accent 4" w:uiPriority="69"/>
-    <w:lsdException w:name="Dark List Accent 4" w:uiPriority="70"/>
-    <w:lsdException w:name="Colorful Shading Accent 4" w:uiPriority="71"/>
-    <w:lsdException w:name="Colorful List Accent 4" w:uiPriority="72"/>
-    <w:lsdException w:name="Colorful Grid Accent 4" w:uiPriority="73"/>
-    <w:lsdException w:name="Light Shading Accent 5" w:uiPriority="60"/>
-    <w:lsdException w:name="Light List Accent 5" w:uiPriority="61"/>
-    <w:lsdException w:name="Light Grid Accent 5" w:uiPriority="62"/>
-    <w:lsdException w:name="Medium Shading 1 Accent 5" w:uiPriority="63"/>
-    <w:lsdException w:name="Medium Shading 2 Accent 5" w:uiPriority="64"/>
-    <w:lsdException w:name="Medium List 1 Accent 5" w:uiPriority="65"/>
-    <w:lsdException w:name="Medium List 2 Accent 5" w:uiPriority="66"/>
-    <w:lsdException w:name="Medium Grid 1 Accent 5" w:uiPriority="67"/>
-    <w:lsdException w:name="Medium Grid 2 Accent 5" w:uiPriority="68"/>
-    <w:lsdException w:name="Medium Grid 3 Accent 5" w:uiPriority="69"/>
-    <w:lsdException w:name="Dark List Accent 5" w:uiPriority="70"/>
-    <w:lsdException w:name="Colorful Shading Accent 5" w:uiPriority="71"/>
-    <w:lsdException w:name="Colorful List Accent 5" w:uiPriority="72"/>
-    <w:lsdException w:name="Colorful Grid Accent 5" w:uiPriority="73"/>
-    <w:lsdException w:name="Light Shading Accent 6" w:uiPriority="60"/>
-    <w:lsdException w:name="Light List Accent 6" w:uiPriority="61"/>
-    <w:lsdException w:name="Light Grid Accent 6" w:uiPriority="62"/>
-    <w:lsdException w:name="Medium Shading 1 Accent 6" w:uiPriority="63"/>
-    <w:lsdException w:name="Medium Shading 2 Accent 6" w:uiPriority="64"/>
-    <w:lsdException w:name="Medium List 1 Accent 6" w:uiPriority="65"/>
-    <w:lsdException w:name="Medium List 2 Accent 6" w:uiPriority="66"/>
-    <w:lsdException w:name="Medium Grid 1 Accent 6" w:uiPriority="67"/>
-    <w:lsdException w:name="Medium Grid 2 Accent 6" w:uiPriority="68"/>
-    <w:lsdException w:name="Medium Grid 3 Accent 6" w:uiPriority="69"/>
-    <w:lsdException w:name="Dark List Accent 6" w:uiPriority="70"/>
-    <w:lsdException w:name="Colorful Shading Accent 6" w:uiPriority="71"/>
-    <w:lsdException w:name="Colorful List Accent 6" w:uiPriority="72"/>
-    <w:lsdException w:name="Colorful Grid Accent 6" w:uiPriority="73"/>
-    <w:lsdException w:name="Subtle Emphasis" w:uiPriority="19" w:qFormat="1"/>
-    <w:lsdException w:name="Intense Emphasis" w:uiPriority="21" w:qFormat="1"/>
-    <w:lsdException w:name="Subtle Reference" w:uiPriority="31" w:qFormat="1"/>
-    <w:lsdException w:name="Intense Reference" w:uiPriority="32" w:qFormat="1"/>
-    <w:lsdException w:name="Book Title" w:uiPriority="33" w:qFormat="1"/>
-    <w:lsdException w:name="Bibliography" w:semiHidden="1" w:uiPriority="37" w:unhideWhenUsed="1"/>
-    <w:lsdException w:name="TOC Heading" w:semiHidden="1" w:uiPriority="39" w:unhideWhenUsed="1" w:qFormat="1"/>
-    <w:lsdException w:name="Plain Table 1" w:uiPriority="41"/>
-    <w:lsdException w:name="Plain Table 2" w:uiPriority="42"/>
-    <w:lsdException w:name="Plain Table 3" w:uiPriority="43"/>
-    <w:lsdException w:name="Plain Table 4" w:uiPriority="44"/>
-    <w:lsdException w:name="Plain Table 5" w:uiPriority="45"/>
-    <w:lsdException w:name="Grid Table Light" w:uiPriority="40"/>
-    <w:lsdException w:name="Grid Table 1 Light" w:uiPriority="46"/>
-    <w:lsdException w:name="Grid Table 2" w:uiPriority="47"/>
-    <w:lsdException w:name="Grid Table 3" w:uiPriority="48"/>
-    <w:lsdException w:name="Grid Table 4" w:uiPriority="49"/>
-    <w:lsdException w:name="Grid Table 5 Dark" w:uiPriority="50"/>
-    <w:lsdException w:name="Grid Table 6 Colorful" w:uiPriority="51"/>
-    <w:lsdException w:name="Grid Table 7 Colorful" w:uiPriority="52"/>
-    <w:lsdException w:name="Grid Table 1 Light Accent 1" w:uiPriority="46"/>
-    <w:lsdException w:name="Grid Table 2 Accent 1" w:uiPriority="47"/>
-    <w:lsdException w:name="Grid Table 3 Accent 1" w:uiPriority="48"/>
-    <w:lsdException w:name="Grid Table 4 Accent 1" w:uiPriority="49"/>
-    <w:lsdException w:name="Grid Table 5 Dark Accent 1" w:uiPriority="50"/>
-    <w:lsdException w:name="Grid Table 6 Colorful Accent 1" w:uiPriority="51"/>
-    <w:lsdException w:name="Grid Table 7 Colorful Accent 1" w:uiPriority="52"/>
-    <w:lsdException w:name="Grid Table 1 Light Accent 2" w:uiPriority="46"/>
-    <w:lsdException w:name="Grid Table 2 Accent 2" w:uiPriority="47"/>
-    <w:lsdException w:name="Grid Table 3 Accent 2" w:uiPriority="48"/>
-    <w:lsdException w:name="Grid Table 4 Accent 2" w:uiPriority="49"/>
-    <w:lsdException w:name="Grid Table 5 Dark Accent 2" w:uiPriority="50"/>
-    <w:lsdException w:name="Grid Table 6 Colorful Accent 2" w:uiPriority="51"/>
-    <w:lsdException w:name="Grid Table 7 Colorful Accent 2" w:uiPriority="52"/>
-    <w:lsdException w:name="Grid Table 1 Light Accent 3" w:uiPriority="46"/>
-    <w:lsdException w:name="Grid Table 2 Accent 3" w:uiPriority="47"/>
-    <w:lsdException w:name="Grid Table 3 Accent 3" w:uiPriority="48"/>
-    <w:lsdException w:name="Grid Table 4 Accent 3" w:uiPriority="49"/>
-    <w:lsdException w:name="Grid Table 5 Dark Accent 3" w:uiPriority="50"/>
-    <w:lsdException w:name="Grid Table 6 Colorful Accent 3" w:uiPriority="51"/>
-    <w:lsdException w:name="Grid Table 7 Colorful Accent 3" w:uiPriority="52"/>
-    <w:lsdException w:name="Grid Table 1 Light Accent 4" w:uiPriority="46"/>
-    <w:lsdException w:name="Grid Table 2 Accent 4" w:uiPriority="47"/>
-    <w:lsdException w:name="Grid Table 3 Accent 4" w:uiPriority="48"/>
-    <w:lsdException w:name="Grid Table 4 Accent 4" w:uiPriority="49"/>
-    <w:lsdException w:name="Grid Table 5 Dark Accent 4" w:uiPriority="50"/>
-    <w:lsdException w:name="Grid Table 6 Colorful Accent 4" w:uiPriority="51"/>
-    <w:lsdException w:name="Grid Table 7 Colorful Accent 4" w:uiPriority="52"/>
-    <w:lsdException w:name="Grid Table 1 Light Accent 5" w:uiPriority="46"/>
-    <w:lsdException w:name="Grid Table 2 Accent 5" w:uiPriority="47"/>
-    <w:lsdException w:name="Grid Table 3 Accent 5" w:uiPriority="48"/>
-    <w:lsdException w:name="Grid Table 4 Accent 5" w:uiPriority="49"/>
-    <w:lsdException w:name="Grid Table 5 Dark Accent 5" w:uiPriority="50"/>
-    <w:lsdException w:name="Grid Table 6 Colorful Accent 5" w:uiPriority="51"/>
-    <w:lsdException w:name="Grid Table 7 Colorful Accent 5" w:uiPriority="52"/>
-    <w:lsdException w:name="Grid Table 1 Light Accent 6" w:uiPriority="46"/>
-    <w:lsdException w:name="Grid Table 2 Accent 6" w:uiPriority="47"/>
-    <w:lsdException w:name="Grid Table 3 Accent 6" w:uiPriority="48"/>
-    <w:lsdException w:name="Grid Table 4 Accent 6" w:uiPriority="49"/>
-    <w:lsdException w:name="Grid Table 5 Dark Accent 6" w:uiPriority="50"/>
-    <w:lsdException w:name="Grid Table 6 Colorful Accent 6" w:uiPriority="51"/>
-    <w:lsdException w:name="Grid Table 7 Colorful Accent 6" w:uiPriority="52"/>
-    <w:lsdException w:name="List Table 1 Light" w:uiPriority="46"/>
-    <w:lsdException w:name="List Table 2" w:uiPriority="47"/>
-    <w:lsdException w:name="List Table 3" w:uiPriority="48"/>
-    <w:lsdException w:name="List Table 4" w:uiPriority="49"/>
-    <w:lsdException w:name="List Table 5 Dark" w:uiPriority="50"/>
-    <w:lsdException w:name="List Table 6 Colorful" w:uiPriority="51"/>
-    <w:lsdException w:name="List Table 7 Colorful" w:uiPriority="52"/>
-    <w:lsdException w:name="List Table 1 Light Accent 1" w:uiPriority="46"/>
-    <w:lsdException w:name="List Table 2 Accent 1" w:uiPriority="47"/>
-    <w:lsdException w:name="List Table 3 Accent 1" w:uiPriority="48"/>
-    <w:lsdException w:name="List Table 4 Accent 1" w:uiPriority="49"/>
-    <w:lsdException w:name="List Table 5 Dark Accent 1" w:uiPriority="50"/>
-    <w:lsdException w:name="List Table 6 Colorful Accent 1" w:uiPriority="51"/>
-    <w:lsdException w:name="List Table 7 Colorful Accent 1" w:uiPriority="52"/>
-    <w:lsdException w:name="List Table 1 Light Accent 2" w:uiPriority="46"/>
-    <w:lsdException w:name="List Table 2 Accent 2" w:uiPriority="47"/>
-    <w:lsdException w:name="List Table 3 Accent 2" w:uiPriority="48"/>
-    <w:lsdException w:name="List Table 4 Accent 2" w:uiPriority="49"/>
-    <w:lsdException w:name="List Table 5 Dark Accent 2" w:uiPriority="50"/>
-    <w:lsdException w:name="List Table 6 Colorful Accent 2" w:uiPriority="51"/>
-    <w:lsdException w:name="List Table 7 Colorful Accent 2" w:uiPriority="52"/>
-    <w:lsdException w:name="List Table 1 Light Accent 3" w:uiPriority="46"/>
-    <w:lsdException w:name="List Table 2 Accent 3" w:uiPriority="47"/>
-    <w:lsdException w:name="List Table 3 Accent 3" w:uiPriority="48"/>
-    <w:lsdException w:name="List Table 4 Accent 3" w:uiPriority="49"/>
-    <w:lsdException w:name="List Table 5 Dark Accent 3" w:uiPriority="50"/>
-    <w:lsdException w:name="List Table 6 Colorful Accent 3" w:uiPriority="51"/>
-    <w:lsdException w:name="List Table 7 Colorful Accent 3" w:uiPriority="52"/>
-    <w:lsdException w:name="List Table 1 Light Accent 4" w:uiPriority="46"/>
-    <w:lsdException w:name="List Table 2 Accent 4" w:uiPriority="47"/>
-    <w:lsdException w:name="List Table 3 Accent 4" w:uiPriority="48"/>
-    <w:lsdException w:name="List Table 4 Accent 4" w:uiPriority="49"/>
-    <w:lsdException w:name="List Table 5 Dark Accent 4" w:uiPriority="50"/>
-    <w:lsdException w:name="List Table 6 Colorful Accent 4" w:uiPriority="51"/>
-    <w:lsdException w:name="List Table 7 Colorful Accent 4" w:uiPriority="52"/>
-    <w:lsdException w:name="List Table 1 Light Accent 5" w:uiPriority="46"/>
-    <w:lsdException w:name="List Table 2 Accent 5" w:uiPriority="47"/>
-    <w:lsdException w:name="List Table 3 Accent 5" w:uiPriority="48"/>
-    <w:lsdException w:name="List Table 4 Accent 5" w:uiPriority="49"/>
-    <w:lsdException w:name="List Table 5 Dark Accent 5" w:uiPriority="50"/>
-    <w:lsdException w:name="List Table 6 Colorful Accent 5" w:uiPriority="51"/>
-    <w:lsdException w:name="List Table 7 Colorful Accent 5" w:uiPriority="52"/>
-    <w:lsdException w:name="List Table 1 Light Accent 6" w:uiPriority="46"/>
-    <w:lsdException w:name="List Table 2 Accent 6" w:uiPriority="47"/>
-    <w:lsdException w:name="List Table 3 Accent 6" w:uiPriority="48"/>
-    <w:lsdException w:name="List Table 4 Accent 6" w:uiPriority="49"/>
-    <w:lsdException w:name="List Table 5 Dark Accent 6" w:uiPriority="50"/>
-    <w:lsdException w:name="List Table 6 Colorful Accent 6" w:uiPriority="51"/>
-    <w:lsdException w:name="List Table 7 Colorful Accent 6" w:uiPriority="52"/>
+  <w:latentStyles w:defLockedState="0" w:defUIPriority="99" w:defSemiHidden="1" w:defUnhideWhenUsed="1" w:defQFormat="0" w:count="267">
+    <w:lsdException w:name="Normal" w:semiHidden="0" w:uiPriority="0" w:unhideWhenUsed="0" w:qFormat="1"/>
+    <w:lsdException w:name="heading 1" w:semiHidden="0" w:uiPriority="9" w:unhideWhenUsed="0" w:qFormat="1"/>
+    <w:lsdException w:name="heading 2" w:uiPriority="9" w:qFormat="1"/>
+    <w:lsdException w:name="heading 3" w:uiPriority="9" w:qFormat="1"/>
+    <w:lsdException w:name="heading 4" w:uiPriority="9" w:qFormat="1"/>
+    <w:lsdException w:name="heading 5" w:uiPriority="9" w:qFormat="1"/>
+    <w:lsdException w:name="heading 6" w:uiPriority="9" w:qFormat="1"/>
+    <w:lsdException w:name="heading 7" w:uiPriority="9" w:qFormat="1"/>
+    <w:lsdException w:name="heading 8" w:uiPriority="9" w:qFormat="1"/>
+    <w:lsdException w:name="heading 9" w:uiPriority="9" w:qFormat="1"/>
+    <w:lsdException w:name="toc 1" w:uiPriority="39"/>
+    <w:lsdException w:name="toc 2" w:uiPriority="39"/>
+    <w:lsdException w:name="toc 3" w:uiPriority="39"/>
+    <w:lsdException w:name="toc 4" w:uiPriority="39"/>
+    <w:lsdException w:name="toc 5" w:uiPriority="39"/>
+    <w:lsdException w:name="toc 6" w:uiPriority="39"/>
+    <w:lsdException w:name="toc 7" w:uiPriority="39"/>
+    <w:lsdException w:name="toc 8" w:uiPriority="39"/>
+    <w:lsdException w:name="toc 9" w:uiPriority="39"/>
+    <w:lsdException w:name="caption" w:uiPriority="35" w:qFormat="1"/>
+    <w:lsdException w:name="Title" w:semiHidden="0" w:uiPriority="10" w:unhideWhenUsed="0" w:qFormat="1"/>
+    <w:lsdException w:name="Default Paragraph Font" w:uiPriority="1"/>
+    <w:lsdException w:name="Subtitle" w:semiHidden="0" w:uiPriority="11" w:unhideWhenUsed="0" w:qFormat="1"/>
+    <w:lsdException w:name="Strong" w:semiHidden="0" w:uiPriority="22" w:unhideWhenUsed="0" w:qFormat="1"/>
+    <w:lsdException w:name="Emphasis" w:semiHidden="0" w:uiPriority="20" w:unhideWhenUsed="0" w:qFormat="1"/>
+    <w:lsdException w:name="Table Grid" w:semiHidden="0" w:uiPriority="39" w:unhideWhenUsed="0"/>
+    <w:lsdException w:name="Placeholder Text" w:unhideWhenUsed="0"/>
+    <w:lsdException w:name="No Spacing" w:semiHidden="0" w:uiPriority="1" w:unhideWhenUsed="0" w:qFormat="1"/>
+    <w:lsdException w:name="Light Shading" w:semiHidden="0" w:uiPriority="60" w:unhideWhenUsed="0"/>
+    <w:lsdException w:name="Light List" w:semiHidden="0" w:uiPriority="61" w:unhideWhenUsed="0"/>
+    <w:lsdException w:name="Light Grid" w:semiHidden="0" w:uiPriority="62" w:unhideWhenUsed="0"/>
+    <w:lsdException w:name="Medium Shading 1" w:semiHidden="0" w:uiPriority="63" w:unhideWhenUsed="0"/>
+    <w:lsdException w:name="Medium Shading 2" w:semiHidden="0" w:uiPriority="64" w:unhideWhenUsed="0"/>
+    <w:lsdException w:name="Medium List 1" w:semiHidden="0" w:uiPriority="65" w:unhideWhenUsed="0"/>
+    <w:lsdException w:name="Medium List 2" w:semiHidden="0" w:uiPriority="66" w:unhideWhenUsed="0"/>
+    <w:lsdException w:name="Medium Grid 1" w:semiHidden="0" w:uiPriority="67" w:unhideWhenUsed="0"/>
+    <w:lsdException w:name="Medium Grid 2" w:semiHidden="0" w:uiPriority="68" w:unhideWhenUsed="0"/>
+    <w:lsdException w:name="Medium Grid 3" w:semiHidden="0" w:uiPriority="69" w:unhideWhenUsed="0"/>
+    <w:lsdException w:name="Dark List" w:semiHidden="0" w:uiPriority="70" w:unhideWhenUsed="0"/>
+    <w:lsdException w:name="Colorful Shading" w:semiHidden="0" w:uiPriority="71" w:unhideWhenUsed="0"/>
+    <w:lsdException w:name="Colorful List" w:semiHidden="0" w:uiPriority="72" w:unhideWhenUsed="0"/>
+    <w:lsdException w:name="Colorful Grid" w:semiHidden="0" w:uiPriority="73" w:unhideWhenUsed="0"/>
+    <w:lsdException w:name="Light Shading Accent 1" w:semiHidden="0" w:uiPriority="60" w:unhideWhenUsed="0"/>
+    <w:lsdException w:name="Light List Accent 1" w:semiHidden="0" w:uiPriority="61" w:unhideWhenUsed="0"/>
+    <w:lsdException w:name="Light Grid Accent 1" w:semiHidden="0" w:uiPriority="62" w:unhideWhenUsed="0"/>
+    <w:lsdException w:name="Medium Shading 1 Accent 1" w:semiHidden="0" w:uiPriority="63" w:unhideWhenUsed="0"/>
+    <w:lsdException w:name="Medium Shading 2 Accent 1" w:semiHidden="0" w:uiPriority="64" w:unhideWhenUsed="0"/>
+    <w:lsdException w:name="Medium List 1 Accent 1" w:semiHidden="0" w:uiPriority="65" w:unhideWhenUsed="0"/>
+    <w:lsdException w:name="Revision" w:unhideWhenUsed="0"/>
+    <w:lsdException w:name="List Paragraph" w:semiHidden="0" w:uiPriority="34" w:unhideWhenUsed="0" w:qFormat="1"/>
+    <w:lsdException w:name="Quote" w:semiHidden="0" w:uiPriority="29" w:unhideWhenUsed="0" w:qFormat="1"/>
+    <w:lsdException w:name="Intense Quote" w:semiHidden="0" w:uiPriority="30" w:unhideWhenUsed="0" w:qFormat="1"/>
+    <w:lsdException w:name="Medium List 2 Accent 1" w:semiHidden="0" w:uiPriority="66" w:unhideWhenUsed="0"/>
+    <w:lsdException w:name="Medium Grid 1 Accent 1" w:semiHidden="0" w:uiPriority="67" w:unhideWhenUsed="0"/>
+    <w:lsdException w:name="Medium Grid 2 Accent 1" w:semiHidden="0" w:uiPriority="68" w:unhideWhenUsed="0"/>
+    <w:lsdException w:name="Medium Grid 3 Accent 1" w:semiHidden="0" w:uiPriority="69" w:unhideWhenUsed="0"/>
+    <w:lsdException w:name="Dark List Accent 1" w:semiHidden="0" w:uiPriority="70" w:unhideWhenUsed="0"/>
+    <w:lsdException w:name="Colorful Shading Accent 1" w:semiHidden="0" w:uiPriority="71" w:unhideWhenUsed="0"/>
+    <w:lsdException w:name="Colorful List Accent 1" w:semiHidden="0" w:uiPriority="72" w:unhideWhenUsed="0"/>
+    <w:lsdException w:name="Colorful Grid Accent 1" w:semiHidden="0" w:uiPriority="73" w:unhideWhenUsed="0"/>
+    <w:lsdException w:name="Light Shading Accent 2" w:semiHidden="0" w:uiPriority="60" w:unhideWhenUsed="0"/>
+    <w:lsdException w:name="Light List Accent 2" w:semiHidden="0" w:uiPriority="61" w:unhideWhenUsed="0"/>
+    <w:lsdException w:name="Light Grid Accent 2" w:semiHidden="0" w:uiPriority="62" w:unhideWhenUsed="0"/>
+    <w:lsdException w:name="Medium Shading 1 Accent 2" w:semiHidden="0" w:uiPriority="63" w:unhideWhenUsed="0"/>
+    <w:lsdException w:name="Medium Shading 2 Accent 2" w:semiHidden="0" w:uiPriority="64" w:unhideWhenUsed="0"/>
+    <w:lsdException w:name="Medium List 1 Accent 2" w:semiHidden="0" w:uiPriority="65" w:unhideWhenUsed="0"/>
+    <w:lsdException w:name="Medium List 2 Accent 2" w:semiHidden="0" w:uiPriority="66" w:unhideWhenUsed="0"/>
+    <w:lsdException w:name="Medium Grid 1 Accent 2" w:semiHidden="0" w:uiPriority="67" w:unhideWhenUsed="0"/>
+    <w:lsdException w:name="Medium Grid 2 Accent 2" w:semiHidden="0" w:uiPriority="68" w:unhideWhenUsed="0"/>
+    <w:lsdException w:name="Medium Grid 3 Accent 2" w:semiHidden="0" w:uiPriority="69" w:unhideWhenUsed="0"/>
+    <w:lsdException w:name="Dark List Accent 2" w:semiHidden="0" w:uiPriority="70" w:unhideWhenUsed="0"/>
+    <w:lsdException w:name="Colorful Shading Accent 2" w:semiHidden="0" w:uiPriority="71" w:unhideWhenUsed="0"/>
+    <w:lsdException w:name="Colorful List Accent 2" w:semiHidden="0" w:uiPriority="72" w:unhideWhenUsed="0"/>
+    <w:lsdException w:name="Colorful Grid Accent 2" w:semiHidden="0" w:uiPriority="73" w:unhideWhenUsed="0"/>
+    <w:lsdException w:name="Light Shading Accent 3" w:semiHidden="0" w:uiPriority="60" w:unhideWhenUsed="0"/>
+    <w:lsdException w:name="Light List Accent 3" w:semiHidden="0" w:uiPriority="61" w:unhideWhenUsed="0"/>
+    <w:lsdException w:name="Light Grid Accent 3" w:semiHidden="0" w:uiPriority="62" w:unhideWhenUsed="0"/>
+    <w:lsdException w:name="Medium Shading 1 Accent 3" w:semiHidden="0" w:uiPriority="63" w:unhideWhenUsed="0"/>
+    <w:lsdException w:name="Medium Shading 2 Accent 3" w:semiHidden="0" w:uiPriority="64" w:unhideWhenUsed="0"/>
+    <w:lsdException w:name="Medium List 1 Accent 3" w:semiHidden="0" w:uiPriority="65" w:unhideWhenUsed="0"/>
+    <w:lsdException w:name="Medium List 2 Accent 3" w:semiHidden="0" w:uiPriority="66" w:unhideWhenUsed="0"/>
+    <w:lsdException w:name="Medium Grid 1 Accent 3" w:semiHidden="0" w:uiPriority="67" w:unhideWhenUsed="0"/>
+    <w:lsdException w:name="Medium Grid 2 Accent 3" w:semiHidden="0" w:uiPriority="68" w:unhideWhenUsed="0"/>
+    <w:lsdException w:name="Medium Grid 3 Accent 3" w:semiHidden="0" w:uiPriority="69" w:unhideWhenUsed="0"/>
+    <w:lsdException w:name="Dark List Accent 3" w:semiHidden="0" w:uiPriority="70" w:unhideWhenUsed="0"/>
+    <w:lsdException w:name="Colorful Shading Accent 3" w:semiHidden="0" w:uiPriority="71" w:unhideWhenUsed="0"/>
+    <w:lsdException w:name="Colorful List Accent 3" w:semiHidden="0" w:uiPriority="72" w:unhideWhenUsed="0"/>
+    <w:lsdException w:name="Colorful Grid Accent 3" w:semiHidden="0" w:uiPriority="73" w:unhideWhenUsed="0"/>
+    <w:lsdException w:name="Light Shading Accent 4" w:semiHidden="0" w:uiPriority="60" w:unhideWhenUsed="0"/>
+    <w:lsdException w:name="Light List Accent 4" w:semiHidden="0" w:uiPriority="61" w:unhideWhenUsed="0"/>
+    <w:lsdException w:name="Light Grid Accent 4" w:semiHidden="0" w:uiPriority="62" w:unhideWhenUsed="0"/>
+    <w:lsdException w:name="Medium Shading 1 Accent 4" w:semiHidden="0" w:uiPriority="63" w:unhideWhenUsed="0"/>
+    <w:lsdException w:name="Medium Shading 2 Accent 4" w:semiHidden="0" w:uiPriority="64" w:unhideWhenUsed="0"/>
+    <w:lsdException w:name="Medium List 1 Accent 4" w:semiHidden="0" w:uiPriority="65" w:unhideWhenUsed="0"/>
+    <w:lsdException w:name="Medium List 2 Accent 4" w:semiHidden="0" w:uiPriority="66" w:unhideWhenUsed="0"/>
+    <w:lsdException w:name="Medium Grid 1 Accent 4" w:semiHidden="0" w:uiPriority="67" w:unhideWhenUsed="0"/>
+    <w:lsdException w:name="Medium Grid 2 Accent 4" w:semiHidden="0" w:uiPriority="68" w:unhideWhenUsed="0"/>
+    <w:lsdException w:name="Medium Grid 3 Accent 4" w:semiHidden="0" w:uiPriority="69" w:unhideWhenUsed="0"/>
+    <w:lsdException w:name="Dark List Accent 4" w:semiHidden="0" w:uiPriority="70" w:unhideWhenUsed="0"/>
+    <w:lsdException w:name="Colorful Shading Accent 4" w:semiHidden="0" w:uiPriority="71" w:unhideWhenUsed="0"/>
+    <w:lsdException w:name="Colorful List Accent 4" w:semiHidden="0" w:uiPriority="72" w:unhideWhenUsed="0"/>
+    <w:lsdException w:name="Colorful Grid Accent 4" w:semiHidden="0" w:uiPriority="73" w:unhideWhenUsed="0"/>
+    <w:lsdException w:name="Light Shading Accent 5" w:semiHidden="0" w:uiPriority="60" w:unhideWhenUsed="0"/>
+    <w:lsdException w:name="Light List Accent 5" w:semiHidden="0" w:uiPriority="61" w:unhideWhenUsed="0"/>
+    <w:lsdException w:name="Light Grid Accent 5" w:semiHidden="0" w:uiPriority="62" w:unhideWhenUsed="0"/>
+    <w:lsdException w:name="Medium Shading 1 Accent 5" w:semiHidden="0" w:uiPriority="63" w:unhideWhenUsed="0"/>
+    <w:lsdException w:name="Medium Shading 2 Accent 5" w:semiHidden="0" w:uiPriority="64" w:unhideWhenUsed="0"/>
+    <w:lsdException w:name="Medium List 1 Accent 5" w:semiHidden="0" w:uiPriority="65" w:unhideWhenUsed="0"/>
+    <w:lsdException w:name="Medium List 2 Accent 5" w:semiHidden="0" w:uiPriority="66" w:unhideWhenUsed="0"/>
+    <w:lsdException w:name="Medium Grid 1 Accent 5" w:semiHidden="0" w:uiPriority="67" w:unhideWhenUsed="0"/>
+    <w:lsdException w:name="Medium Grid 2 Accent 5" w:semiHidden="0" w:uiPriority="68" w:unhideWhenUsed="0"/>
+    <w:lsdException w:name="Medium Grid 3 Accent 5" w:semiHidden="0" w:uiPriority="69" w:unhideWhenUsed="0"/>
+    <w:lsdException w:name="Dark List Accent 5" w:semiHidden="0" w:uiPriority="70" w:unhideWhenUsed="0"/>
+    <w:lsdException w:name="Colorful Shading Accent 5" w:semiHidden="0" w:uiPriority="71" w:unhideWhenUsed="0"/>
+    <w:lsdException w:name="Colorful List Accent 5" w:semiHidden="0" w:uiPriority="72" w:unhideWhenUsed="0"/>
+    <w:lsdException w:name="Colorful Grid Accent 5" w:semiHidden="0" w:uiPriority="73" w:unhideWhenUsed="0"/>
+    <w:lsdException w:name="Light Shading Accent 6" w:semiHidden="0" w:uiPriority="60" w:unhideWhenUsed="0"/>
+    <w:lsdException w:name="Light List Accent 6" w:semiHidden="0" w:uiPriority="61" w:unhideWhenUsed="0"/>
+    <w:lsdException w:name="Light Grid Accent 6" w:semiHidden="0" w:uiPriority="62" w:unhideWhenUsed="0"/>
+    <w:lsdException w:name="Medium Shading 1 Accent 6" w:semiHidden="0" w:uiPriority="63" w:unhideWhenUsed="0"/>
+    <w:lsdException w:name="Medium Shading 2 Accent 6" w:semiHidden="0" w:uiPriority="64" w:unhideWhenUsed="0"/>
+    <w:lsdException w:name="Medium List 1 Accent 6" w:semiHidden="0" w:uiPriority="65" w:unhideWhenUsed="0"/>
+    <w:lsdException w:name="Medium List 2 Accent 6" w:semiHidden="0" w:uiPriority="66" w:unhideWhenUsed="0"/>
+    <w:lsdException w:name="Medium Grid 1 Accent 6" w:semiHidden="0" w:uiPriority="67" w:unhideWhenUsed="0"/>
+    <w:lsdException w:name="Medium Grid 2 Accent 6" w:semiHidden="0" w:uiPriority="68" w:unhideWhenUsed="0"/>
+    <w:lsdException w:name="Medium Grid 3 Accent 6" w:semiHidden="0" w:uiPriority="69" w:unhideWhenUsed="0"/>
+    <w:lsdException w:name="Dark List Accent 6" w:semiHidden="0" w:uiPriority="70" w:unhideWhenUsed="0"/>
+    <w:lsdException w:name="Colorful Shading Accent 6" w:semiHidden="0" w:uiPriority="71" w:unhideWhenUsed="0"/>
+    <w:lsdException w:name="Colorful List Accent 6" w:semiHidden="0" w:uiPriority="72" w:unhideWhenUsed="0"/>
+    <w:lsdException w:name="Colorful Grid Accent 6" w:semiHidden="0" w:uiPriority="73" w:unhideWhenUsed="0"/>
+    <w:lsdException w:name="Subtle Emphasis" w:semiHidden="0" w:uiPriority="19" w:unhideWhenUsed="0" w:qFormat="1"/>
+    <w:lsdException w:name="Intense Emphasis" w:semiHidden="0" w:uiPriority="21" w:unhideWhenUsed="0" w:qFormat="1"/>
+    <w:lsdException w:name="Subtle Reference" w:semiHidden="0" w:uiPriority="31" w:unhideWhenUsed="0" w:qFormat="1"/>
+    <w:lsdException w:name="Intense Reference" w:semiHidden="0" w:uiPriority="32" w:unhideWhenUsed="0" w:qFormat="1"/>
+    <w:lsdException w:name="Book Title" w:semiHidden="0" w:uiPriority="33" w:unhideWhenUsed="0" w:qFormat="1"/>
+    <w:lsdException w:name="Bibliography" w:uiPriority="37"/>
+    <w:lsdException w:name="TOC Heading" w:uiPriority="39" w:qFormat="1"/>
+  </w:latentStyles>
+  <w:style w:type="paragraph" w:default="1" w:styleId="Normal">
+    <w:name w:val="Normal"/>
+    <w:qFormat/>
+    <w:rPr>
+      <w:rFonts w:ascii="Calibri" w:eastAsia="Calibri" w:hAnsi="Calibri" w:cs="Calibri"/>
+      <w:color w:val="000000"/>
+    </w:rPr>
+  </w:style>
+  <w:style w:type="character" w:default="1" w:styleId="Fontepargpadro">
+    <w:name w:val="Default Paragraph Font"/>
+    <w:uiPriority w:val="1"/>
+    <w:semiHidden/>
+    <w:unhideWhenUsed/>
+  </w:style>
+  <w:style w:type="table" w:default="1" w:styleId="Tabelanormal">
+    <w:name w:val="Normal Table"/>
+    <w:uiPriority w:val="99"/>
+    <w:semiHidden/>
+    <w:unhideWhenUsed/>
+    <w:tblPr>
+      <w:tblInd w:w="0" w:type="dxa"/>
+      <w:tblCellMar>
+        <w:top w:w="0" w:type="dxa"/>
+        <w:left w:w="108" w:type="dxa"/>
+        <w:bottom w:w="0" w:type="dxa"/>
+        <w:right w:w="108" w:type="dxa"/>
+      </w:tblCellMar>
+    </w:tblPr>
+  </w:style>
+  <w:style w:type="numbering" w:default="1" w:styleId="Semlista">
+    <w:name w:val="No List"/>
+    <w:uiPriority w:val="99"/>
+    <w:semiHidden/>
+    <w:unhideWhenUsed/>
+  </w:style>
+  <w:style w:type="table" w:customStyle="1" w:styleId="TableGrid">
+    <w:name w:val="TableGrid"/>
+    <w:pPr>
+      <w:spacing w:after="0" w:line="240" w:lineRule="auto"/>
+    </w:pPr>
+    <w:tblPr>
+      <w:tblCellMar>
+        <w:top w:w="0" w:type="dxa"/>
+        <w:left w:w="0" w:type="dxa"/>
+        <w:bottom w:w="0" w:type="dxa"/>
+        <w:right w:w="0" w:type="dxa"/>
+      </w:tblCellMar>
+    </w:tblPr>
+  </w:style>
+  <w:style w:type="paragraph" w:styleId="Cabealho">
+    <w:name w:val="header"/>
+    <w:basedOn w:val="Normal"/>
+    <w:link w:val="CabealhoChar"/>
+    <w:uiPriority w:val="99"/>
+    <w:unhideWhenUsed/>
+    <w:rsid w:val="00E4749F"/>
+    <w:pPr>
+      <w:tabs>
+        <w:tab w:val="center" w:pos="4252"/>
+        <w:tab w:val="right" w:pos="8504"/>
+      </w:tabs>
+      <w:spacing w:after="0" w:line="240" w:lineRule="auto"/>
+    </w:pPr>
+  </w:style>
+  <w:style w:type="character" w:customStyle="1" w:styleId="CabealhoChar">
+    <w:name w:val="Cabeçalho Char"/>
+    <w:basedOn w:val="Fontepargpadro"/>
+    <w:link w:val="Cabealho"/>
+    <w:uiPriority w:val="99"/>
+    <w:rsid w:val="00E4749F"/>
+    <w:rPr>
+      <w:rFonts w:ascii="Calibri" w:eastAsia="Calibri" w:hAnsi="Calibri" w:cs="Calibri"/>
+      <w:color w:val="000000"/>
+    </w:rPr>
+  </w:style>
+  <w:style w:type="paragraph" w:styleId="Rodap">
+    <w:name w:val="footer"/>
+    <w:basedOn w:val="Normal"/>
+    <w:link w:val="RodapChar"/>
+    <w:uiPriority w:val="99"/>
+    <w:unhideWhenUsed/>
+    <w:rsid w:val="00E4749F"/>
+    <w:pPr>
+      <w:tabs>
+        <w:tab w:val="center" w:pos="4252"/>
+        <w:tab w:val="right" w:pos="8504"/>
+      </w:tabs>
+      <w:spacing w:after="0" w:line="240" w:lineRule="auto"/>
+    </w:pPr>
+  </w:style>
+  <w:style w:type="character" w:customStyle="1" w:styleId="RodapChar">
+    <w:name w:val="Rodapé Char"/>
+    <w:basedOn w:val="Fontepargpadro"/>
+    <w:link w:val="Rodap"/>
+    <w:uiPriority w:val="99"/>
+    <w:rsid w:val="00E4749F"/>
+    <w:rPr>
+      <w:rFonts w:ascii="Calibri" w:eastAsia="Calibri" w:hAnsi="Calibri" w:cs="Calibri"/>
+      <w:color w:val="000000"/>
+    </w:rPr>
+  </w:style>
+  <w:style w:type="table" w:customStyle="1" w:styleId="TableGrid1">
+    <w:name w:val="TableGrid1"/>
+    <w:rsid w:val="00D35386"/>
+    <w:pPr>
+      <w:spacing w:after="0" w:line="240" w:lineRule="auto"/>
+    </w:pPr>
+    <w:tblPr>
+      <w:tblCellMar>
+        <w:top w:w="0" w:type="dxa"/>
+        <w:left w:w="0" w:type="dxa"/>
+        <w:bottom w:w="0" w:type="dxa"/>
+        <w:right w:w="0" w:type="dxa"/>
+      </w:tblCellMar>
+    </w:tblPr>
+  </w:style>
+</w:styles>
+</file>
+
+<file path=word/stylesWithEffects.xml><?xml version="1.0" encoding="utf-8"?>
+<w:styles xmlns:wpc="http://schemas.microsoft.com/office/word/2010/wordprocessingCanvas" xmlns:mc="http://schemas.openxmlformats.org/markup-compatibility/2006" xmlns:o="urn:schemas-microsoft-com:office:office" xmlns:r="http://schemas.openxmlformats.org/officeDocument/2006/relationships" xmlns:m="http://schemas.openxmlformats.org/officeDocument/2006/math" xmlns:v="urn:schemas-microsoft-com:vml" xmlns:wp14="http://schemas.microsoft.com/office/word/2010/wordprocessingDrawing" xmlns:wp="http://schemas.openxmlformats.org/drawingml/2006/wordprocessingDrawing" xmlns:w10="urn:schemas-microsoft-com:office:word" xmlns:w="http://schemas.openxmlformats.org/wordprocessingml/2006/main" xmlns:w14="http://schemas.microsoft.com/office/word/2010/wordml" xmlns:wpg="http://schemas.microsoft.com/office/word/2010/wordprocessingGroup" xmlns:wpi="http://schemas.microsoft.com/office/word/2010/wordprocessingInk" xmlns:wne="http://schemas.microsoft.com/office/word/2006/wordml" xmlns:wps="http://schemas.microsoft.com/office/word/2010/wordprocessingShape" mc:Ignorable="w14 wp14">
+  <w:docDefaults>
+    <w:rPrDefault>
+      <w:rPr>
+        <w:rFonts w:asciiTheme="minorHAnsi" w:eastAsiaTheme="minorEastAsia" w:hAnsiTheme="minorHAnsi" w:cstheme="minorBidi"/>
+        <w:sz w:val="22"/>
+        <w:szCs w:val="22"/>
+        <w:lang w:val="pt-BR" w:eastAsia="pt-BR" w:bidi="ar-SA"/>
+      </w:rPr>
+    </w:rPrDefault>
+    <w:pPrDefault>
+      <w:pPr>
+        <w:spacing w:after="160" w:line="259" w:lineRule="auto"/>
+      </w:pPr>
+    </w:pPrDefault>
+  </w:docDefaults>
+  <w:latentStyles w:defLockedState="0" w:defUIPriority="99" w:defSemiHidden="1" w:defUnhideWhenUsed="1" w:defQFormat="0" w:count="267">
+    <w:lsdException w:name="Normal" w:semiHidden="0" w:uiPriority="0" w:unhideWhenUsed="0" w:qFormat="1"/>
+    <w:lsdException w:name="heading 1" w:semiHidden="0" w:uiPriority="9" w:unhideWhenUsed="0" w:qFormat="1"/>
+    <w:lsdException w:name="heading 2" w:uiPriority="9" w:qFormat="1"/>
+    <w:lsdException w:name="heading 3" w:uiPriority="9" w:qFormat="1"/>
+    <w:lsdException w:name="heading 4" w:uiPriority="9" w:qFormat="1"/>
+    <w:lsdException w:name="heading 5" w:uiPriority="9" w:qFormat="1"/>
+    <w:lsdException w:name="heading 6" w:uiPriority="9" w:qFormat="1"/>
+    <w:lsdException w:name="heading 7" w:uiPriority="9" w:qFormat="1"/>
+    <w:lsdException w:name="heading 8" w:uiPriority="9" w:qFormat="1"/>
+    <w:lsdException w:name="heading 9" w:uiPriority="9" w:qFormat="1"/>
+    <w:lsdException w:name="toc 1" w:uiPriority="39"/>
+    <w:lsdException w:name="toc 2" w:uiPriority="39"/>
+    <w:lsdException w:name="toc 3" w:uiPriority="39"/>
+    <w:lsdException w:name="toc 4" w:uiPriority="39"/>
+    <w:lsdException w:name="toc 5" w:uiPriority="39"/>
+    <w:lsdException w:name="toc 6" w:uiPriority="39"/>
+    <w:lsdException w:name="toc 7" w:uiPriority="39"/>
+    <w:lsdException w:name="toc 8" w:uiPriority="39"/>
+    <w:lsdException w:name="toc 9" w:uiPriority="39"/>
+    <w:lsdException w:name="caption" w:uiPriority="35" w:qFormat="1"/>
+    <w:lsdException w:name="Title" w:semiHidden="0" w:uiPriority="10" w:unhideWhenUsed="0" w:qFormat="1"/>
+    <w:lsdException w:name="Default Paragraph Font" w:uiPriority="1"/>
+    <w:lsdException w:name="Subtitle" w:semiHidden="0" w:uiPriority="11" w:unhideWhenUsed="0" w:qFormat="1"/>
+    <w:lsdException w:name="Strong" w:semiHidden="0" w:uiPriority="22" w:unhideWhenUsed="0" w:qFormat="1"/>
+    <w:lsdException w:name="Emphasis" w:semiHidden="0" w:uiPriority="20" w:unhideWhenUsed="0" w:qFormat="1"/>
+    <w:lsdException w:name="Table Grid" w:semiHidden="0" w:uiPriority="39" w:unhideWhenUsed="0"/>
+    <w:lsdException w:name="Placeholder Text" w:unhideWhenUsed="0"/>
+    <w:lsdException w:name="No Spacing" w:semiHidden="0" w:uiPriority="1" w:unhideWhenUsed="0" w:qFormat="1"/>
+    <w:lsdException w:name="Light Shading" w:semiHidden="0" w:uiPriority="60" w:unhideWhenUsed="0"/>
+    <w:lsdException w:name="Light List" w:semiHidden="0" w:uiPriority="61" w:unhideWhenUsed="0"/>
+    <w:lsdException w:name="Light Grid" w:semiHidden="0" w:uiPriority="62" w:unhideWhenUsed="0"/>
+    <w:lsdException w:name="Medium Shading 1" w:semiHidden="0" w:uiPriority="63" w:unhideWhenUsed="0"/>
+    <w:lsdException w:name="Medium Shading 2" w:semiHidden="0" w:uiPriority="64" w:unhideWhenUsed="0"/>
+    <w:lsdException w:name="Medium List 1" w:semiHidden="0" w:uiPriority="65" w:unhideWhenUsed="0"/>
+    <w:lsdException w:name="Medium List 2" w:semiHidden="0" w:uiPriority="66" w:unhideWhenUsed="0"/>
+    <w:lsdException w:name="Medium Grid 1" w:semiHidden="0" w:uiPriority="67" w:unhideWhenUsed="0"/>
+    <w:lsdException w:name="Medium Grid 2" w:semiHidden="0" w:uiPriority="68" w:unhideWhenUsed="0"/>
+    <w:lsdException w:name="Medium Grid 3" w:semiHidden="0" w:uiPriority="69" w:unhideWhenUsed="0"/>
+    <w:lsdException w:name="Dark List" w:semiHidden="0" w:uiPriority="70" w:unhideWhenUsed="0"/>
+    <w:lsdException w:name="Colorful Shading" w:semiHidden="0" w:uiPriority="71" w:unhideWhenUsed="0"/>
+    <w:lsdException w:name="Colorful List" w:semiHidden="0" w:uiPriority="72" w:unhideWhenUsed="0"/>
+    <w:lsdException w:name="Colorful Grid" w:semiHidden="0" w:uiPriority="73" w:unhideWhenUsed="0"/>
+    <w:lsdException w:name="Light Shading Accent 1" w:semiHidden="0" w:uiPriority="60" w:unhideWhenUsed="0"/>
+    <w:lsdException w:name="Light List Accent 1" w:semiHidden="0" w:uiPriority="61" w:unhideWhenUsed="0"/>
+    <w:lsdException w:name="Light Grid Accent 1" w:semiHidden="0" w:uiPriority="62" w:unhideWhenUsed="0"/>
+    <w:lsdException w:name="Medium Shading 1 Accent 1" w:semiHidden="0" w:uiPriority="63" w:unhideWhenUsed="0"/>
+    <w:lsdException w:name="Medium Shading 2 Accent 1" w:semiHidden="0" w:uiPriority="64" w:unhideWhenUsed="0"/>
+    <w:lsdException w:name="Medium List 1 Accent 1" w:semiHidden="0" w:uiPriority="65" w:unhideWhenUsed="0"/>
+    <w:lsdException w:name="Revision" w:unhideWhenUsed="0"/>
+    <w:lsdException w:name="List Paragraph" w:semiHidden="0" w:uiPriority="34" w:unhideWhenUsed="0" w:qFormat="1"/>
+    <w:lsdException w:name="Quote" w:semiHidden="0" w:uiPriority="29" w:unhideWhenUsed="0" w:qFormat="1"/>
+    <w:lsdException w:name="Intense Quote" w:semiHidden="0" w:uiPriority="30" w:unhideWhenUsed="0" w:qFormat="1"/>
+    <w:lsdException w:name="Medium List 2 Accent 1" w:semiHidden="0" w:uiPriority="66" w:unhideWhenUsed="0"/>
+    <w:lsdException w:name="Medium Grid 1 Accent 1" w:semiHidden="0" w:uiPriority="67" w:unhideWhenUsed="0"/>
+    <w:lsdException w:name="Medium Grid 2 Accent 1" w:semiHidden="0" w:uiPriority="68" w:unhideWhenUsed="0"/>
+    <w:lsdException w:name="Medium Grid 3 Accent 1" w:semiHidden="0" w:uiPriority="69" w:unhideWhenUsed="0"/>
+    <w:lsdException w:name="Dark List Accent 1" w:semiHidden="0" w:uiPriority="70" w:unhideWhenUsed="0"/>
+    <w:lsdException w:name="Colorful Shading Accent 1" w:semiHidden="0" w:uiPriority="71" w:unhideWhenUsed="0"/>
+    <w:lsdException w:name="Colorful List Accent 1" w:semiHidden="0" w:uiPriority="72" w:unhideWhenUsed="0"/>
+    <w:lsdException w:name="Colorful Grid Accent 1" w:semiHidden="0" w:uiPriority="73" w:unhideWhenUsed="0"/>
+    <w:lsdException w:name="Light Shading Accent 2" w:semiHidden="0" w:uiPriority="60" w:unhideWhenUsed="0"/>
+    <w:lsdException w:name="Light List Accent 2" w:semiHidden="0" w:uiPriority="61" w:unhideWhenUsed="0"/>
+    <w:lsdException w:name="Light Grid Accent 2" w:semiHidden="0" w:uiPriority="62" w:unhideWhenUsed="0"/>
+    <w:lsdException w:name="Medium Shading 1 Accent 2" w:semiHidden="0" w:uiPriority="63" w:unhideWhenUsed="0"/>
+    <w:lsdException w:name="Medium Shading 2 Accent 2" w:semiHidden="0" w:uiPriority="64" w:unhideWhenUsed="0"/>
+    <w:lsdException w:name="Medium List 1 Accent 2" w:semiHidden="0" w:uiPriority="65" w:unhideWhenUsed="0"/>
+    <w:lsdException w:name="Medium List 2 Accent 2" w:semiHidden="0" w:uiPriority="66" w:unhideWhenUsed="0"/>
+    <w:lsdException w:name="Medium Grid 1 Accent 2" w:semiHidden="0" w:uiPriority="67" w:unhideWhenUsed="0"/>
+    <w:lsdException w:name="Medium Grid 2 Accent 2" w:semiHidden="0" w:uiPriority="68" w:unhideWhenUsed="0"/>
+    <w:lsdException w:name="Medium Grid 3 Accent 2" w:semiHidden="0" w:uiPriority="69" w:unhideWhenUsed="0"/>
+    <w:lsdException w:name="Dark List Accent 2" w:semiHidden="0" w:uiPriority="70" w:unhideWhenUsed="0"/>
+    <w:lsdException w:name="Colorful Shading Accent 2" w:semiHidden="0" w:uiPriority="71" w:unhideWhenUsed="0"/>
+    <w:lsdException w:name="Colorful List Accent 2" w:semiHidden="0" w:uiPriority="72" w:unhideWhenUsed="0"/>
+    <w:lsdException w:name="Colorful Grid Accent 2" w:semiHidden="0" w:uiPriority="73" w:unhideWhenUsed="0"/>
+    <w:lsdException w:name="Light Shading Accent 3" w:semiHidden="0" w:uiPriority="60" w:unhideWhenUsed="0"/>
+    <w:lsdException w:name="Light List Accent 3" w:semiHidden="0" w:uiPriority="61" w:unhideWhenUsed="0"/>
+    <w:lsdException w:name="Light Grid Accent 3" w:semiHidden="0" w:uiPriority="62" w:unhideWhenUsed="0"/>
+    <w:lsdException w:name="Medium Shading 1 Accent 3" w:semiHidden="0" w:uiPriority="63" w:unhideWhenUsed="0"/>
+    <w:lsdException w:name="Medium Shading 2 Accent 3" w:semiHidden="0" w:uiPriority="64" w:unhideWhenUsed="0"/>
+    <w:lsdException w:name="Medium List 1 Accent 3" w:semiHidden="0" w:uiPriority="65" w:unhideWhenUsed="0"/>
+    <w:lsdException w:name="Medium List 2 Accent 3" w:semiHidden="0" w:uiPriority="66" w:unhideWhenUsed="0"/>
+    <w:lsdException w:name="Medium Grid 1 Accent 3" w:semiHidden="0" w:uiPriority="67" w:unhideWhenUsed="0"/>
+    <w:lsdException w:name="Medium Grid 2 Accent 3" w:semiHidden="0" w:uiPriority="68" w:unhideWhenUsed="0"/>
+    <w:lsdException w:name="Medium Grid 3 Accent 3" w:semiHidden="0" w:uiPriority="69" w:unhideWhenUsed="0"/>
+    <w:lsdException w:name="Dark List Accent 3" w:semiHidden="0" w:uiPriority="70" w:unhideWhenUsed="0"/>
+    <w:lsdException w:name="Colorful Shading Accent 3" w:semiHidden="0" w:uiPriority="71" w:unhideWhenUsed="0"/>
+    <w:lsdException w:name="Colorful List Accent 3" w:semiHidden="0" w:uiPriority="72" w:unhideWhenUsed="0"/>
+    <w:lsdException w:name="Colorful Grid Accent 3" w:semiHidden="0" w:uiPriority="73" w:unhideWhenUsed="0"/>
+    <w:lsdException w:name="Light Shading Accent 4" w:semiHidden="0" w:uiPriority="60" w:unhideWhenUsed="0"/>
+    <w:lsdException w:name="Light List Accent 4" w:semiHidden="0" w:uiPriority="61" w:unhideWhenUsed="0"/>
+    <w:lsdException w:name="Light Grid Accent 4" w:semiHidden="0" w:uiPriority="62" w:unhideWhenUsed="0"/>
+    <w:lsdException w:name="Medium Shading 1 Accent 4" w:semiHidden="0" w:uiPriority="63" w:unhideWhenUsed="0"/>
+    <w:lsdException w:name="Medium Shading 2 Accent 4" w:semiHidden="0" w:uiPriority="64" w:unhideWhenUsed="0"/>
+    <w:lsdException w:name="Medium List 1 Accent 4" w:semiHidden="0" w:uiPriority="65" w:unhideWhenUsed="0"/>
+    <w:lsdException w:name="Medium List 2 Accent 4" w:semiHidden="0" w:uiPriority="66" w:unhideWhenUsed="0"/>
+    <w:lsdException w:name="Medium Grid 1 Accent 4" w:semiHidden="0" w:uiPriority="67" w:unhideWhenUsed="0"/>
+    <w:lsdException w:name="Medium Grid 2 Accent 4" w:semiHidden="0" w:uiPriority="68" w:unhideWhenUsed="0"/>
+    <w:lsdException w:name="Medium Grid 3 Accent 4" w:semiHidden="0" w:uiPriority="69" w:unhideWhenUsed="0"/>
+    <w:lsdException w:name="Dark List Accent 4" w:semiHidden="0" w:uiPriority="70" w:unhideWhenUsed="0"/>
+    <w:lsdException w:name="Colorful Shading Accent 4" w:semiHidden="0" w:uiPriority="71" w:unhideWhenUsed="0"/>
+    <w:lsdException w:name="Colorful List Accent 4" w:semiHidden="0" w:uiPriority="72" w:unhideWhenUsed="0"/>
+    <w:lsdException w:name="Colorful Grid Accent 4" w:semiHidden="0" w:uiPriority="73" w:unhideWhenUsed="0"/>
+    <w:lsdException w:name="Light Shading Accent 5" w:semiHidden="0" w:uiPriority="60" w:unhideWhenUsed="0"/>
+    <w:lsdException w:name="Light List Accent 5" w:semiHidden="0" w:uiPriority="61" w:unhideWhenUsed="0"/>
+    <w:lsdException w:name="Light Grid Accent 5" w:semiHidden="0" w:uiPriority="62" w:unhideWhenUsed="0"/>
+    <w:lsdException w:name="Medium Shading 1 Accent 5" w:semiHidden="0" w:uiPriority="63" w:unhideWhenUsed="0"/>
+    <w:lsdException w:name="Medium Shading 2 Accent 5" w:semiHidden="0" w:uiPriority="64" w:unhideWhenUsed="0"/>
+    <w:lsdException w:name="Medium List 1 Accent 5" w:semiHidden="0" w:uiPriority="65" w:unhideWhenUsed="0"/>
+    <w:lsdException w:name="Medium List 2 Accent 5" w:semiHidden="0" w:uiPriority="66" w:unhideWhenUsed="0"/>
+    <w:lsdException w:name="Medium Grid 1 Accent 5" w:semiHidden="0" w:uiPriority="67" w:unhideWhenUsed="0"/>
+    <w:lsdException w:name="Medium Grid 2 Accent 5" w:semiHidden="0" w:uiPriority="68" w:unhideWhenUsed="0"/>
+    <w:lsdException w:name="Medium Grid 3 Accent 5" w:semiHidden="0" w:uiPriority="69" w:unhideWhenUsed="0"/>
+    <w:lsdException w:name="Dark List Accent 5" w:semiHidden="0" w:uiPriority="70" w:unhideWhenUsed="0"/>
+    <w:lsdException w:name="Colorful Shading Accent 5" w:semiHidden="0" w:uiPriority="71" w:unhideWhenUsed="0"/>
+    <w:lsdException w:name="Colorful List Accent 5" w:semiHidden="0" w:uiPriority="72" w:unhideWhenUsed="0"/>
+    <w:lsdException w:name="Colorful Grid Accent 5" w:semiHidden="0" w:uiPriority="73" w:unhideWhenUsed="0"/>
+    <w:lsdException w:name="Light Shading Accent 6" w:semiHidden="0" w:uiPriority="60" w:unhideWhenUsed="0"/>
+    <w:lsdException w:name="Light List Accent 6" w:semiHidden="0" w:uiPriority="61" w:unhideWhenUsed="0"/>
+    <w:lsdException w:name="Light Grid Accent 6" w:semiHidden="0" w:uiPriority="62" w:unhideWhenUsed="0"/>
+    <w:lsdException w:name="Medium Shading 1 Accent 6" w:semiHidden="0" w:uiPriority="63" w:unhideWhenUsed="0"/>
+    <w:lsdException w:name="Medium Shading 2 Accent 6" w:semiHidden="0" w:uiPriority="64" w:unhideWhenUsed="0"/>
+    <w:lsdException w:name="Medium List 1 Accent 6" w:semiHidden="0" w:uiPriority="65" w:unhideWhenUsed="0"/>
+    <w:lsdException w:name="Medium List 2 Accent 6" w:semiHidden="0" w:uiPriority="66" w:unhideWhenUsed="0"/>
+    <w:lsdException w:name="Medium Grid 1 Accent 6" w:semiHidden="0" w:uiPriority="67" w:unhideWhenUsed="0"/>
+    <w:lsdException w:name="Medium Grid 2 Accent 6" w:semiHidden="0" w:uiPriority="68" w:unhideWhenUsed="0"/>
+    <w:lsdException w:name="Medium Grid 3 Accent 6" w:semiHidden="0" w:uiPriority="69" w:unhideWhenUsed="0"/>
+    <w:lsdException w:name="Dark List Accent 6" w:semiHidden="0" w:uiPriority="70" w:unhideWhenUsed="0"/>
+    <w:lsdException w:name="Colorful Shading Accent 6" w:semiHidden="0" w:uiPriority="71" w:unhideWhenUsed="0"/>
+    <w:lsdException w:name="Colorful List Accent 6" w:semiHidden="0" w:uiPriority="72" w:unhideWhenUsed="0"/>
+    <w:lsdException w:name="Colorful Grid Accent 6" w:semiHidden="0" w:uiPriority="73" w:unhideWhenUsed="0"/>
+    <w:lsdException w:name="Subtle Emphasis" w:semiHidden="0" w:uiPriority="19" w:unhideWhenUsed="0" w:qFormat="1"/>
+    <w:lsdException w:name="Intense Emphasis" w:semiHidden="0" w:uiPriority="21" w:unhideWhenUsed="0" w:qFormat="1"/>
+    <w:lsdException w:name="Subtle Reference" w:semiHidden="0" w:uiPriority="31" w:unhideWhenUsed="0" w:qFormat="1"/>
+    <w:lsdException w:name="Intense Reference" w:semiHidden="0" w:uiPriority="32" w:unhideWhenUsed="0" w:qFormat="1"/>
+    <w:lsdException w:name="Book Title" w:semiHidden="0" w:uiPriority="33" w:unhideWhenUsed="0" w:qFormat="1"/>
+    <w:lsdException w:name="Bibliography" w:uiPriority="37"/>
+    <w:lsdException w:name="TOC Heading" w:uiPriority="39" w:qFormat="1"/>
   </w:latentStyles>
   <w:style w:type="paragraph" w:default="1" w:styleId="Normal">
     <w:name w:val="Normal"/>
@@ -8924,7 +8876,7 @@
   <a:extraClrSchemeLst/>
   <a:extLst>
     <a:ext uri="{05A4C25C-085E-4340-85A3-A5531E510DB2}">
-      <thm15:themeFamily xmlns:thm15="http://schemas.microsoft.com/office/thememl/2012/main" name="Office Theme" id="{62F939B6-93AF-4DB8-9C6B-D6C7DFDC589F}" vid="{4A3C46E8-61CC-4603-A589-7422A47A8E4A}"/>
+      <thm15:themeFamily xmlns:thm15="http://schemas.microsoft.com/office/thememl/2012/main" xmlns="" name="Office Theme" id="{62F939B6-93AF-4DB8-9C6B-D6C7DFDC589F}" vid="{4A3C46E8-61CC-4603-A589-7422A47A8E4A}"/>
     </a:ext>
   </a:extLst>
 </a:theme>
@@ -8935,7 +8887,7 @@
 </file>
 
 <file path=customXml/itemProps1.xml><?xml version="1.0" encoding="utf-8"?>
-<ds:datastoreItem xmlns:ds="http://schemas.openxmlformats.org/officeDocument/2006/customXml" ds:itemID="{7849CB98-4D85-4DC3-9BE4-3C7F6DF73D51}">
+<ds:datastoreItem xmlns:ds="http://schemas.openxmlformats.org/officeDocument/2006/customXml" ds:itemID="{CD18385A-D62E-461A-92D3-7651C441D2E1}">
   <ds:schemaRefs>
     <ds:schemaRef ds:uri="http://schemas.openxmlformats.org/officeDocument/2006/bibliography"/>
   </ds:schemaRefs>

</xml_diff>